<commit_message>
added docx test sheet
</commit_message>
<xml_diff>
--- a/WHP-ESTI-2-ZH.docx
+++ b/WHP-ESTI-2-ZH.docx
@@ -572,7 +572,7 @@
           <w:szCs w:val="20"/>
           <w:u w:val="single"/>
         </w:rPr>
-        <w:t>Feladat 0.</w:t>
+        <w:t>Feladat 1.</w:t>
       </w:r>
       <w:r>
         <w:rPr>
@@ -729,18 +729,7 @@
           <w:u w:val="single"/>
         </w:rPr>
         <w:tab/>
-      </w:r>
-      <w:r>
-        <w:rPr>
-          <w:rFonts w:ascii="Times" w:hAnsi="Times"/>
-          <w:b/>
-          <w:bCs/>
-          <w:noProof/>
-          <w:sz w:val="20"/>
-          <w:szCs w:val="20"/>
-          <w:u w:val="single"/>
-        </w:rPr>
-        <w:t>1</w:t>
+        <w:t>3</w:t>
       </w:r>
       <w:r>
         <w:rPr>
@@ -773,100 +762,55 @@
           <w:sz w:val="20"/>
           <w:szCs w:val="20"/>
         </w:rPr>
-        <w:t xml:space="preserve">Hozzon létre egy dll generálására alkalmas projektet </w:t>
-      </w:r>
-      <w:r>
-        <w:rPr>
-          <w:rFonts w:ascii="Times" w:hAnsi="Times"/>
-          <w:noProof/>
-          <w:sz w:val="20"/>
-          <w:szCs w:val="20"/>
-          <w:u w:val="single"/>
-        </w:rPr>
-        <w:t>ConsoleLoggerLibrary</w:t>
-      </w:r>
-      <w:r>
-        <w:rPr>
-          <w:rFonts w:ascii="Times" w:hAnsi="Times"/>
-          <w:noProof/>
-          <w:sz w:val="20"/>
-          <w:szCs w:val="20"/>
-        </w:rPr>
-        <w:t xml:space="preserve"> néven. Hozzon létre benne egy osztály </w:t>
-      </w:r>
-      <w:r>
-        <w:rPr>
-          <w:rFonts w:ascii="Times" w:hAnsi="Times"/>
-          <w:noProof/>
-          <w:sz w:val="20"/>
-          <w:szCs w:val="20"/>
-          <w:u w:val="single"/>
-        </w:rPr>
-        <w:t>ConsoleLogger</w:t>
-      </w:r>
-      <w:r>
-        <w:rPr>
-          <w:rFonts w:ascii="Times" w:hAnsi="Times"/>
-          <w:noProof/>
-          <w:sz w:val="20"/>
-          <w:szCs w:val="20"/>
-        </w:rPr>
-        <w:t xml:space="preserve"> néven, benne egy void </w:t>
-      </w:r>
-      <w:r>
-        <w:rPr>
-          <w:rFonts w:ascii="Times" w:hAnsi="Times"/>
-          <w:noProof/>
-          <w:sz w:val="20"/>
-          <w:szCs w:val="20"/>
-          <w:u w:val="single"/>
-        </w:rPr>
-        <w:t>ConsoleLog</w:t>
-      </w:r>
-      <w:r>
-        <w:rPr>
-          <w:rFonts w:ascii="Times" w:hAnsi="Times"/>
-          <w:noProof/>
-          <w:sz w:val="20"/>
-          <w:szCs w:val="20"/>
-        </w:rPr>
-        <w:t xml:space="preserve"> metódust, amely egy object típust fogad. Az object-et í</w:t>
-      </w:r>
-      <w:r>
-        <w:rPr>
-          <w:rFonts w:ascii="Times" w:hAnsi="Times"/>
-          <w:noProof/>
-          <w:sz w:val="20"/>
-          <w:szCs w:val="20"/>
-        </w:rPr>
-        <w:t>r</w:t>
-      </w:r>
-      <w:r>
-        <w:rPr>
-          <w:rFonts w:ascii="Times" w:hAnsi="Times"/>
-          <w:noProof/>
-          <w:sz w:val="20"/>
-          <w:szCs w:val="20"/>
-        </w:rPr>
-        <w:t xml:space="preserve">ja ki a konzolra, a </w:t>
-      </w:r>
-      <w:r>
-        <w:rPr>
-          <w:rFonts w:ascii="Times" w:hAnsi="Times"/>
-          <w:noProof/>
-          <w:sz w:val="20"/>
-          <w:szCs w:val="20"/>
-        </w:rPr>
-        <w:t>ToString</w:t>
-      </w:r>
-      <w:r>
-        <w:rPr>
-          <w:rFonts w:ascii="Times" w:hAnsi="Times"/>
-          <w:noProof/>
-          <w:sz w:val="20"/>
-          <w:szCs w:val="20"/>
-        </w:rPr>
-        <w:t xml:space="preserve"> metódus segítségével. Állítsa elő a dll állományt, majd azt adja hozzá a másik projekthez.</w:t>
+        <w:t xml:space="preserve">Készítsen egy </w:t>
+      </w:r>
+      <w:r>
+        <w:rPr>
+          <w:rFonts w:ascii="Times" w:hAnsi="Times"/>
+          <w:noProof/>
+          <w:sz w:val="20"/>
+          <w:szCs w:val="20"/>
+          <w:u w:val="single"/>
+        </w:rPr>
+        <w:t>Food</w:t>
+      </w:r>
+      <w:r>
+        <w:rPr>
+          <w:rFonts w:ascii="Times" w:hAnsi="Times"/>
+          <w:noProof/>
+          <w:sz w:val="20"/>
+          <w:szCs w:val="20"/>
+        </w:rPr>
+        <w:t xml:space="preserve"> osztály</w:t>
+      </w:r>
+      <w:r>
+        <w:rPr>
+          <w:rFonts w:ascii="Times" w:hAnsi="Times"/>
+          <w:noProof/>
+          <w:sz w:val="20"/>
+          <w:szCs w:val="20"/>
+        </w:rPr>
+        <w:t>t a következő tulajdonságokkal</w:t>
+      </w:r>
+      <w:r>
+        <w:rPr>
+          <w:rFonts w:ascii="Times" w:hAnsi="Times"/>
+          <w:noProof/>
+          <w:sz w:val="20"/>
+          <w:szCs w:val="20"/>
+        </w:rPr>
+        <w:t xml:space="preserve">: </w:t>
+      </w:r>
+      <w:r>
+        <w:rPr>
+          <w:rFonts w:ascii="Times" w:hAnsi="Times"/>
+          <w:i/>
+          <w:iCs/>
+          <w:noProof/>
+          <w:sz w:val="20"/>
+          <w:szCs w:val="20"/>
+        </w:rPr>
+        <w:t>string Name, int Price, int Qty</w:t>
       </w:r>
     </w:p>
     <w:p>
@@ -875,182 +819,38 @@
         <w:jc w:val="both"/>
         <w:rPr>
           <w:rFonts w:ascii="Times" w:hAnsi="Times"/>
-          <w:b/>
-          <w:bCs/>
-          <w:noProof/>
-          <w:sz w:val="20"/>
-          <w:szCs w:val="20"/>
-          <w:u w:val="single"/>
-        </w:rPr>
-      </w:pPr>
-      <w:r>
-        <w:rPr>
-          <w:rFonts w:ascii="Times" w:hAnsi="Times"/>
-          <w:b/>
-          <w:bCs/>
-          <w:noProof/>
-          <w:sz w:val="20"/>
-          <w:szCs w:val="20"/>
-          <w:u w:val="single"/>
-        </w:rPr>
-        <w:t>Feladat 1.</w:t>
-      </w:r>
-      <w:r>
-        <w:rPr>
-          <w:rFonts w:ascii="Times" w:hAnsi="Times"/>
-          <w:b/>
-          <w:bCs/>
-          <w:noProof/>
-          <w:sz w:val="20"/>
-          <w:szCs w:val="20"/>
-          <w:u w:val="single"/>
-        </w:rPr>
-        <w:tab/>
-      </w:r>
-      <w:r>
-        <w:rPr>
-          <w:rFonts w:ascii="Times" w:hAnsi="Times"/>
-          <w:b/>
-          <w:bCs/>
-          <w:noProof/>
-          <w:sz w:val="20"/>
-          <w:szCs w:val="20"/>
-          <w:u w:val="single"/>
-        </w:rPr>
-        <w:tab/>
-      </w:r>
-      <w:r>
-        <w:rPr>
-          <w:rFonts w:ascii="Times" w:hAnsi="Times"/>
-          <w:b/>
-          <w:bCs/>
-          <w:noProof/>
-          <w:sz w:val="20"/>
-          <w:szCs w:val="20"/>
-          <w:u w:val="single"/>
-        </w:rPr>
-        <w:tab/>
-      </w:r>
-      <w:r>
-        <w:rPr>
-          <w:rFonts w:ascii="Times" w:hAnsi="Times"/>
-          <w:b/>
-          <w:bCs/>
-          <w:noProof/>
-          <w:sz w:val="20"/>
-          <w:szCs w:val="20"/>
-          <w:u w:val="single"/>
-        </w:rPr>
-        <w:tab/>
-      </w:r>
-      <w:r>
-        <w:rPr>
-          <w:rFonts w:ascii="Times" w:hAnsi="Times"/>
-          <w:b/>
-          <w:bCs/>
-          <w:noProof/>
-          <w:sz w:val="20"/>
-          <w:szCs w:val="20"/>
-          <w:u w:val="single"/>
-        </w:rPr>
-        <w:tab/>
-      </w:r>
-      <w:r>
-        <w:rPr>
-          <w:rFonts w:ascii="Times" w:hAnsi="Times"/>
-          <w:b/>
-          <w:bCs/>
-          <w:noProof/>
-          <w:sz w:val="20"/>
-          <w:szCs w:val="20"/>
-          <w:u w:val="single"/>
-        </w:rPr>
-        <w:tab/>
-      </w:r>
-      <w:r>
-        <w:rPr>
-          <w:rFonts w:ascii="Times" w:hAnsi="Times"/>
-          <w:b/>
-          <w:bCs/>
-          <w:noProof/>
-          <w:sz w:val="20"/>
-          <w:szCs w:val="20"/>
-          <w:u w:val="single"/>
-        </w:rPr>
-        <w:tab/>
-      </w:r>
-      <w:r>
-        <w:rPr>
-          <w:rFonts w:ascii="Times" w:hAnsi="Times"/>
-          <w:b/>
-          <w:bCs/>
-          <w:noProof/>
-          <w:sz w:val="20"/>
-          <w:szCs w:val="20"/>
-          <w:u w:val="single"/>
-        </w:rPr>
-        <w:tab/>
-      </w:r>
-      <w:r>
-        <w:rPr>
-          <w:rFonts w:ascii="Times" w:hAnsi="Times"/>
-          <w:b/>
-          <w:bCs/>
-          <w:noProof/>
-          <w:sz w:val="20"/>
-          <w:szCs w:val="20"/>
-          <w:u w:val="single"/>
-        </w:rPr>
-        <w:tab/>
-      </w:r>
-      <w:r>
-        <w:rPr>
-          <w:rFonts w:ascii="Times" w:hAnsi="Times"/>
-          <w:b/>
-          <w:bCs/>
-          <w:noProof/>
-          <w:sz w:val="20"/>
-          <w:szCs w:val="20"/>
-          <w:u w:val="single"/>
-        </w:rPr>
-        <w:tab/>
-      </w:r>
-      <w:r>
-        <w:rPr>
-          <w:rFonts w:ascii="Times" w:hAnsi="Times"/>
-          <w:b/>
-          <w:bCs/>
-          <w:noProof/>
-          <w:sz w:val="20"/>
-          <w:szCs w:val="20"/>
-          <w:u w:val="single"/>
-        </w:rPr>
-        <w:tab/>
-      </w:r>
-      <w:r>
-        <w:rPr>
-          <w:rFonts w:ascii="Times" w:hAnsi="Times"/>
-          <w:b/>
-          <w:bCs/>
-          <w:noProof/>
-          <w:sz w:val="20"/>
-          <w:szCs w:val="20"/>
-          <w:u w:val="single"/>
-        </w:rPr>
-        <w:tab/>
-      </w:r>
-      <w:r>
-        <w:rPr>
-          <w:rFonts w:ascii="Times" w:hAnsi="Times"/>
-          <w:b/>
-          <w:bCs/>
-          <w:noProof/>
-          <w:sz w:val="20"/>
-          <w:szCs w:val="20"/>
-          <w:u w:val="single"/>
-        </w:rPr>
-        <w:tab/>
-        <w:t>0 pont</w:t>
+          <w:noProof/>
+          <w:sz w:val="20"/>
+          <w:szCs w:val="20"/>
+        </w:rPr>
+      </w:pPr>
+      <w:r>
+        <w:rPr>
+          <w:rFonts w:ascii="Times" w:hAnsi="Times"/>
+          <w:noProof/>
+          <w:sz w:val="20"/>
+          <w:szCs w:val="20"/>
+        </w:rPr>
+        <w:t xml:space="preserve">Készítsen egy </w:t>
+      </w:r>
+      <w:r>
+        <w:rPr>
+          <w:rFonts w:ascii="Times" w:hAnsi="Times"/>
+          <w:noProof/>
+          <w:sz w:val="20"/>
+          <w:szCs w:val="20"/>
+          <w:u w:val="single"/>
+        </w:rPr>
+        <w:t>DiscountException</w:t>
+      </w:r>
+      <w:r>
+        <w:rPr>
+          <w:rFonts w:ascii="Times" w:hAnsi="Times"/>
+          <w:noProof/>
+          <w:sz w:val="20"/>
+          <w:szCs w:val="20"/>
+        </w:rPr>
+        <w:t xml:space="preserve"> osztályt, amely string-et kapjon bemenetnek és adja tovább az ősnek.</w:t>
       </w:r>
     </w:p>
     <w:p>
@@ -1081,26 +881,34 @@
           <w:szCs w:val="20"/>
           <w:u w:val="single"/>
         </w:rPr>
-        <w:t>I</w:t>
-      </w:r>
-      <w:r>
-        <w:rPr>
-          <w:rFonts w:ascii="Times" w:hAnsi="Times"/>
-          <w:noProof/>
-          <w:sz w:val="20"/>
-          <w:szCs w:val="20"/>
-          <w:u w:val="single"/>
-        </w:rPr>
-        <w:t>Pizza</w:t>
-      </w:r>
-      <w:r>
-        <w:rPr>
-          <w:rFonts w:ascii="Times" w:hAnsi="Times"/>
-          <w:noProof/>
-          <w:sz w:val="20"/>
-          <w:szCs w:val="20"/>
-        </w:rPr>
-        <w:t xml:space="preserve"> interfészt</w:t>
+        <w:t>GroceryShop</w:t>
+      </w:r>
+      <w:r>
+        <w:rPr>
+          <w:rFonts w:ascii="Times" w:hAnsi="Times"/>
+          <w:noProof/>
+          <w:sz w:val="20"/>
+          <w:szCs w:val="20"/>
+        </w:rPr>
+        <w:t xml:space="preserve"> </w:t>
+      </w:r>
+      <w:r>
+        <w:rPr>
+          <w:rFonts w:ascii="Times" w:hAnsi="Times"/>
+          <w:noProof/>
+          <w:sz w:val="20"/>
+          <w:szCs w:val="20"/>
+        </w:rPr>
+        <w:t>osztály</w:t>
+      </w:r>
+      <w:r>
+        <w:rPr>
+          <w:rFonts w:ascii="Times" w:hAnsi="Times"/>
+          <w:noProof/>
+          <w:sz w:val="20"/>
+          <w:szCs w:val="20"/>
+        </w:rPr>
+        <w:t>t</w:t>
       </w:r>
       <w:r>
         <w:rPr>
@@ -1118,13 +926,9 @@
           <w:sz w:val="20"/>
           <w:szCs w:val="20"/>
         </w:rPr>
-        <w:t xml:space="preserve"> ami az alábbi tulajdonságokat írja elő:</w:t>
-      </w:r>
-    </w:p>
-    <w:p>
-      <w:pPr>
-        <w:spacing w:line="240" w:lineRule="auto"/>
-        <w:jc w:val="both"/>
+        <w:t xml:space="preserve"> amiben helyezzen el egy </w:t>
+      </w:r>
+      <w:r>
         <w:rPr>
           <w:rFonts w:ascii="Times" w:hAnsi="Times"/>
           <w:i/>
@@ -1133,1895 +937,25 @@
           <w:sz w:val="20"/>
           <w:szCs w:val="20"/>
         </w:rPr>
-      </w:pPr>
-      <w:r>
-        <w:rPr>
-          <w:rFonts w:ascii="Times" w:hAnsi="Times"/>
-          <w:i/>
-          <w:iCs/>
-          <w:noProof/>
-          <w:sz w:val="20"/>
-          <w:szCs w:val="20"/>
-        </w:rPr>
-        <w:t xml:space="preserve">string </w:t>
-      </w:r>
-      <w:r>
-        <w:rPr>
-          <w:rFonts w:ascii="Times" w:hAnsi="Times"/>
-          <w:i/>
-          <w:iCs/>
-          <w:noProof/>
-          <w:sz w:val="20"/>
-          <w:szCs w:val="20"/>
-        </w:rPr>
-        <w:t>Tipus</w:t>
-      </w:r>
-      <w:r>
-        <w:rPr>
-          <w:rFonts w:ascii="Times" w:hAnsi="Times"/>
-          <w:i/>
-          <w:iCs/>
-          <w:noProof/>
-          <w:sz w:val="20"/>
-          <w:szCs w:val="20"/>
-        </w:rPr>
-        <w:t xml:space="preserve"> { get; set; } </w:t>
-      </w:r>
-      <w:r>
-        <w:rPr>
-          <w:rFonts w:ascii="Times" w:hAnsi="Times"/>
-          <w:i/>
-          <w:iCs/>
-          <w:noProof/>
-          <w:sz w:val="20"/>
-          <w:szCs w:val="20"/>
-        </w:rPr>
-        <w:t>int</w:t>
-      </w:r>
-      <w:r>
-        <w:rPr>
-          <w:rFonts w:ascii="Times" w:hAnsi="Times"/>
-          <w:i/>
-          <w:iCs/>
-          <w:noProof/>
-          <w:sz w:val="20"/>
-          <w:szCs w:val="20"/>
-        </w:rPr>
-        <w:t xml:space="preserve"> </w:t>
-      </w:r>
-      <w:r>
-        <w:rPr>
-          <w:rFonts w:ascii="Times" w:hAnsi="Times"/>
-          <w:i/>
-          <w:iCs/>
-          <w:noProof/>
-          <w:sz w:val="20"/>
-          <w:szCs w:val="20"/>
-        </w:rPr>
-        <w:t>Meret</w:t>
-      </w:r>
-      <w:r>
-        <w:rPr>
-          <w:rFonts w:ascii="Times" w:hAnsi="Times"/>
-          <w:i/>
-          <w:iCs/>
-          <w:noProof/>
-          <w:sz w:val="20"/>
-          <w:szCs w:val="20"/>
-        </w:rPr>
-        <w:t xml:space="preserve"> { get; set; } </w:t>
-      </w:r>
-      <w:r>
-        <w:rPr>
-          <w:rFonts w:ascii="Times" w:hAnsi="Times"/>
-          <w:i/>
-          <w:iCs/>
-          <w:noProof/>
-          <w:sz w:val="20"/>
-          <w:szCs w:val="20"/>
-        </w:rPr>
-        <w:t>int</w:t>
-      </w:r>
-      <w:r>
-        <w:rPr>
-          <w:rFonts w:ascii="Times" w:hAnsi="Times"/>
-          <w:i/>
-          <w:iCs/>
-          <w:noProof/>
-          <w:sz w:val="20"/>
-          <w:szCs w:val="20"/>
-        </w:rPr>
-        <w:t xml:space="preserve"> </w:t>
-      </w:r>
-      <w:r>
-        <w:rPr>
-          <w:rFonts w:ascii="Times" w:hAnsi="Times"/>
-          <w:i/>
-          <w:iCs/>
-          <w:noProof/>
-          <w:sz w:val="20"/>
-          <w:szCs w:val="20"/>
-        </w:rPr>
-        <w:t>TesztaVastagsag</w:t>
-      </w:r>
-      <w:r>
-        <w:rPr>
-          <w:rFonts w:ascii="Times" w:hAnsi="Times"/>
-          <w:i/>
-          <w:iCs/>
-          <w:noProof/>
-          <w:sz w:val="20"/>
-          <w:szCs w:val="20"/>
-        </w:rPr>
-        <w:t xml:space="preserve"> { get; set; } </w:t>
-      </w:r>
-      <w:r>
-        <w:rPr>
-          <w:rFonts w:ascii="Times" w:hAnsi="Times"/>
-          <w:i/>
-          <w:iCs/>
-          <w:noProof/>
-          <w:sz w:val="20"/>
-          <w:szCs w:val="20"/>
-        </w:rPr>
-        <w:t>int</w:t>
-      </w:r>
-      <w:r>
-        <w:rPr>
-          <w:rFonts w:ascii="Times" w:hAnsi="Times"/>
-          <w:i/>
-          <w:iCs/>
-          <w:noProof/>
-          <w:sz w:val="20"/>
-          <w:szCs w:val="20"/>
-        </w:rPr>
-        <w:t xml:space="preserve"> </w:t>
-      </w:r>
-      <w:r>
-        <w:rPr>
-          <w:rFonts w:ascii="Times" w:hAnsi="Times"/>
-          <w:i/>
-          <w:iCs/>
-          <w:noProof/>
-          <w:sz w:val="20"/>
-          <w:szCs w:val="20"/>
-        </w:rPr>
-        <w:t xml:space="preserve">FeltetekSzama </w:t>
-      </w:r>
-      <w:r>
-        <w:rPr>
-          <w:rFonts w:ascii="Times" w:hAnsi="Times"/>
-          <w:i/>
-          <w:iCs/>
-          <w:noProof/>
-          <w:sz w:val="20"/>
-          <w:szCs w:val="20"/>
-        </w:rPr>
-        <w:t>{ get; set; }</w:t>
-      </w:r>
-      <w:r>
-        <w:rPr>
-          <w:rFonts w:ascii="Times" w:hAnsi="Times"/>
-          <w:i/>
-          <w:iCs/>
-          <w:noProof/>
-          <w:sz w:val="20"/>
-          <w:szCs w:val="20"/>
-        </w:rPr>
-        <w:t xml:space="preserve"> int Ar {get; set; }</w:t>
-      </w:r>
-    </w:p>
-    <w:p>
-      <w:pPr>
-        <w:spacing w:line="240" w:lineRule="auto"/>
-        <w:jc w:val="both"/>
-        <w:rPr>
-          <w:rFonts w:ascii="Times" w:hAnsi="Times"/>
-          <w:noProof/>
-          <w:sz w:val="20"/>
-          <w:szCs w:val="20"/>
-        </w:rPr>
-      </w:pPr>
-      <w:r>
-        <w:rPr>
-          <w:rFonts w:ascii="Times" w:hAnsi="Times"/>
-          <w:noProof/>
-          <w:sz w:val="20"/>
-          <w:szCs w:val="20"/>
-        </w:rPr>
-        <w:t xml:space="preserve">Készítsen egy </w:t>
-      </w:r>
-      <w:r>
-        <w:rPr>
-          <w:rFonts w:ascii="Times" w:hAnsi="Times"/>
-          <w:noProof/>
-          <w:sz w:val="20"/>
-          <w:szCs w:val="20"/>
-          <w:u w:val="single"/>
-        </w:rPr>
-        <w:t>Pizza</w:t>
-      </w:r>
-      <w:r>
-        <w:rPr>
-          <w:rFonts w:ascii="Times" w:hAnsi="Times"/>
-          <w:noProof/>
-          <w:sz w:val="20"/>
-          <w:szCs w:val="20"/>
-        </w:rPr>
-        <w:t xml:space="preserve"> osztályt, amely valósítsa meg az I</w:t>
-      </w:r>
-      <w:r>
-        <w:rPr>
-          <w:rFonts w:ascii="Times" w:hAnsi="Times"/>
-          <w:noProof/>
-          <w:sz w:val="20"/>
-          <w:szCs w:val="20"/>
-        </w:rPr>
-        <w:t>Pizza</w:t>
-      </w:r>
-      <w:r>
-        <w:rPr>
-          <w:rFonts w:ascii="Times" w:hAnsi="Times"/>
-          <w:noProof/>
-          <w:sz w:val="20"/>
-          <w:szCs w:val="20"/>
-        </w:rPr>
-        <w:t xml:space="preserve"> interfészt. Egészítse ki ezt az osztályt egy string </w:t>
-      </w:r>
-      <w:r>
-        <w:rPr>
-          <w:rFonts w:ascii="Times" w:hAnsi="Times"/>
-          <w:noProof/>
-          <w:sz w:val="20"/>
-          <w:szCs w:val="20"/>
-        </w:rPr>
-        <w:t>FantaziaNev</w:t>
-      </w:r>
-      <w:r>
-        <w:rPr>
-          <w:rFonts w:ascii="Times" w:hAnsi="Times"/>
-          <w:noProof/>
-          <w:sz w:val="20"/>
-          <w:szCs w:val="20"/>
-        </w:rPr>
-        <w:t xml:space="preserve"> {get; set;} tulajdonsággal. </w:t>
-      </w:r>
-      <w:bookmarkStart w:id="0" w:name="_GoBack"/>
-      <w:bookmarkEnd w:id="0"/>
-    </w:p>
-    <w:p>
-      <w:pPr>
-        <w:spacing w:line="240" w:lineRule="auto"/>
-        <w:jc w:val="both"/>
-        <w:rPr>
-          <w:rFonts w:ascii="Times" w:hAnsi="Times"/>
-          <w:b/>
-          <w:bCs/>
-          <w:noProof/>
-          <w:sz w:val="20"/>
-          <w:szCs w:val="20"/>
-          <w:u w:val="single"/>
-        </w:rPr>
-      </w:pPr>
-      <w:r>
-        <w:rPr>
-          <w:rFonts w:ascii="Times" w:hAnsi="Times"/>
-          <w:b/>
-          <w:bCs/>
-          <w:noProof/>
-          <w:sz w:val="20"/>
-          <w:szCs w:val="20"/>
-          <w:u w:val="single"/>
-        </w:rPr>
-        <w:t>Feladat 2.</w:t>
-      </w:r>
-      <w:r>
-        <w:rPr>
-          <w:rFonts w:ascii="Times" w:hAnsi="Times"/>
-          <w:b/>
-          <w:bCs/>
-          <w:noProof/>
-          <w:sz w:val="20"/>
-          <w:szCs w:val="20"/>
-          <w:u w:val="single"/>
-        </w:rPr>
-        <w:tab/>
-      </w:r>
-      <w:r>
-        <w:rPr>
-          <w:rFonts w:ascii="Times" w:hAnsi="Times"/>
-          <w:b/>
-          <w:bCs/>
-          <w:noProof/>
-          <w:sz w:val="20"/>
-          <w:szCs w:val="20"/>
-          <w:u w:val="single"/>
-        </w:rPr>
-        <w:tab/>
-      </w:r>
-      <w:r>
-        <w:rPr>
-          <w:rFonts w:ascii="Times" w:hAnsi="Times"/>
-          <w:b/>
-          <w:bCs/>
-          <w:noProof/>
-          <w:sz w:val="20"/>
-          <w:szCs w:val="20"/>
-          <w:u w:val="single"/>
-        </w:rPr>
-        <w:tab/>
-      </w:r>
-      <w:r>
-        <w:rPr>
-          <w:rFonts w:ascii="Times" w:hAnsi="Times"/>
-          <w:b/>
-          <w:bCs/>
-          <w:noProof/>
-          <w:sz w:val="20"/>
-          <w:szCs w:val="20"/>
-          <w:u w:val="single"/>
-        </w:rPr>
-        <w:tab/>
-      </w:r>
-      <w:r>
-        <w:rPr>
-          <w:rFonts w:ascii="Times" w:hAnsi="Times"/>
-          <w:b/>
-          <w:bCs/>
-          <w:noProof/>
-          <w:sz w:val="20"/>
-          <w:szCs w:val="20"/>
-          <w:u w:val="single"/>
-        </w:rPr>
-        <w:tab/>
-      </w:r>
-      <w:r>
-        <w:rPr>
-          <w:rFonts w:ascii="Times" w:hAnsi="Times"/>
-          <w:b/>
-          <w:bCs/>
-          <w:noProof/>
-          <w:sz w:val="20"/>
-          <w:szCs w:val="20"/>
-          <w:u w:val="single"/>
-        </w:rPr>
-        <w:tab/>
-      </w:r>
-      <w:r>
-        <w:rPr>
-          <w:rFonts w:ascii="Times" w:hAnsi="Times"/>
-          <w:b/>
-          <w:bCs/>
-          <w:noProof/>
-          <w:sz w:val="20"/>
-          <w:szCs w:val="20"/>
-          <w:u w:val="single"/>
-        </w:rPr>
-        <w:tab/>
-      </w:r>
-      <w:r>
-        <w:rPr>
-          <w:rFonts w:ascii="Times" w:hAnsi="Times"/>
-          <w:b/>
-          <w:bCs/>
-          <w:noProof/>
-          <w:sz w:val="20"/>
-          <w:szCs w:val="20"/>
-          <w:u w:val="single"/>
-        </w:rPr>
-        <w:tab/>
-      </w:r>
-      <w:r>
-        <w:rPr>
-          <w:rFonts w:ascii="Times" w:hAnsi="Times"/>
-          <w:b/>
-          <w:bCs/>
-          <w:noProof/>
-          <w:sz w:val="20"/>
-          <w:szCs w:val="20"/>
-          <w:u w:val="single"/>
-        </w:rPr>
-        <w:tab/>
-      </w:r>
-      <w:r>
-        <w:rPr>
-          <w:rFonts w:ascii="Times" w:hAnsi="Times"/>
-          <w:b/>
-          <w:bCs/>
-          <w:noProof/>
-          <w:sz w:val="20"/>
-          <w:szCs w:val="20"/>
-          <w:u w:val="single"/>
-        </w:rPr>
-        <w:tab/>
-      </w:r>
-      <w:r>
-        <w:rPr>
-          <w:rFonts w:ascii="Times" w:hAnsi="Times"/>
-          <w:b/>
-          <w:bCs/>
-          <w:noProof/>
-          <w:sz w:val="20"/>
-          <w:szCs w:val="20"/>
-          <w:u w:val="single"/>
-        </w:rPr>
-        <w:tab/>
-      </w:r>
-      <w:r>
-        <w:rPr>
-          <w:rFonts w:ascii="Times" w:hAnsi="Times"/>
-          <w:b/>
-          <w:bCs/>
-          <w:noProof/>
-          <w:sz w:val="20"/>
-          <w:szCs w:val="20"/>
-          <w:u w:val="single"/>
-        </w:rPr>
-        <w:tab/>
-      </w:r>
-      <w:r>
-        <w:rPr>
-          <w:rFonts w:ascii="Times" w:hAnsi="Times"/>
-          <w:b/>
-          <w:bCs/>
-          <w:noProof/>
-          <w:sz w:val="20"/>
-          <w:szCs w:val="20"/>
-          <w:u w:val="single"/>
-        </w:rPr>
-        <w:tab/>
-      </w:r>
-      <w:r>
-        <w:rPr>
-          <w:rFonts w:ascii="Times" w:hAnsi="Times"/>
-          <w:b/>
-          <w:bCs/>
-          <w:noProof/>
-          <w:sz w:val="20"/>
-          <w:szCs w:val="20"/>
-          <w:u w:val="single"/>
-        </w:rPr>
-        <w:t>1 pont</w:t>
-      </w:r>
-    </w:p>
-    <w:p>
-      <w:pPr>
-        <w:spacing w:line="240" w:lineRule="auto"/>
-        <w:jc w:val="both"/>
-        <w:rPr>
-          <w:rFonts w:ascii="Times" w:hAnsi="Times"/>
-          <w:noProof/>
-          <w:sz w:val="20"/>
-          <w:szCs w:val="20"/>
-        </w:rPr>
-      </w:pPr>
-      <w:r>
-        <w:rPr>
-          <w:rFonts w:ascii="Times" w:hAnsi="Times"/>
-          <w:noProof/>
-          <w:sz w:val="20"/>
-          <w:szCs w:val="20"/>
-        </w:rPr>
-        <w:t xml:space="preserve">Készítsen egy </w:t>
-      </w:r>
-      <w:r>
-        <w:rPr>
-          <w:rFonts w:ascii="Times" w:hAnsi="Times"/>
-          <w:noProof/>
-          <w:sz w:val="20"/>
-          <w:szCs w:val="20"/>
-          <w:u w:val="single"/>
-        </w:rPr>
-        <w:t>FantaziaNev</w:t>
-      </w:r>
-      <w:r>
-        <w:rPr>
-          <w:rFonts w:ascii="Times" w:hAnsi="Times"/>
-          <w:noProof/>
-          <w:sz w:val="20"/>
-          <w:szCs w:val="20"/>
-          <w:u w:val="single"/>
-        </w:rPr>
-        <w:t>ValidatorAttribute</w:t>
-      </w:r>
-      <w:r>
-        <w:rPr>
-          <w:rFonts w:ascii="Times" w:hAnsi="Times"/>
-          <w:noProof/>
-          <w:sz w:val="20"/>
-          <w:szCs w:val="20"/>
-        </w:rPr>
-        <w:t xml:space="preserve"> osztályt, amely rendelkezzen egy char Character és egy int Length tulajdonsággal. Az osztályra tegyen megszorítást, hogy csak tulajdonságokra lehessen alkalmazni. Az előzőekben létrehozott </w:t>
-      </w:r>
-      <w:r>
-        <w:rPr>
-          <w:rFonts w:ascii="Times" w:hAnsi="Times"/>
-          <w:noProof/>
-          <w:sz w:val="20"/>
-          <w:szCs w:val="20"/>
-        </w:rPr>
-        <w:t>(</w:t>
-      </w:r>
-      <w:r>
-        <w:rPr>
-          <w:rFonts w:ascii="Times" w:hAnsi="Times"/>
-          <w:noProof/>
-          <w:sz w:val="20"/>
-          <w:szCs w:val="20"/>
-        </w:rPr>
-        <w:t>Pizza</w:t>
-      </w:r>
-      <w:r>
-        <w:rPr>
-          <w:rFonts w:ascii="Times" w:hAnsi="Times"/>
-          <w:noProof/>
-          <w:sz w:val="20"/>
-          <w:szCs w:val="20"/>
-        </w:rPr>
-        <w:t xml:space="preserve">) </w:t>
-      </w:r>
-      <w:r>
-        <w:rPr>
-          <w:rFonts w:ascii="Times" w:hAnsi="Times"/>
-          <w:noProof/>
-          <w:sz w:val="20"/>
-          <w:szCs w:val="20"/>
-        </w:rPr>
-        <w:t>fantázianév</w:t>
-      </w:r>
-      <w:r>
-        <w:rPr>
-          <w:rFonts w:ascii="Times" w:hAnsi="Times"/>
-          <w:noProof/>
-          <w:sz w:val="20"/>
-          <w:szCs w:val="20"/>
-        </w:rPr>
-        <w:t xml:space="preserve"> tulajdonságra alkalmazza az attribútumot, értéknek adja meg a </w:t>
-      </w:r>
-      <w:r>
-        <w:rPr>
-          <w:rFonts w:ascii="Times" w:hAnsi="Times"/>
-          <w:noProof/>
-          <w:sz w:val="20"/>
-          <w:szCs w:val="20"/>
-        </w:rPr>
-        <w:t>$</w:t>
-      </w:r>
-      <w:r>
-        <w:rPr>
-          <w:rFonts w:ascii="Times" w:hAnsi="Times"/>
-          <w:noProof/>
-          <w:sz w:val="20"/>
-          <w:szCs w:val="20"/>
-        </w:rPr>
-        <w:t xml:space="preserve"> karaktert, valamint a </w:t>
-      </w:r>
-      <w:r>
-        <w:rPr>
-          <w:rFonts w:ascii="Times" w:hAnsi="Times"/>
-          <w:noProof/>
-          <w:sz w:val="20"/>
-          <w:szCs w:val="20"/>
-        </w:rPr>
-        <w:t>10</w:t>
-      </w:r>
-      <w:r>
-        <w:rPr>
-          <w:rFonts w:ascii="Times" w:hAnsi="Times"/>
-          <w:noProof/>
-          <w:sz w:val="20"/>
-          <w:szCs w:val="20"/>
-        </w:rPr>
-        <w:t xml:space="preserve"> értéket</w:t>
-      </w:r>
-      <w:r>
-        <w:rPr>
-          <w:rFonts w:ascii="Times" w:hAnsi="Times"/>
-          <w:noProof/>
-          <w:sz w:val="20"/>
-          <w:szCs w:val="20"/>
-        </w:rPr>
-        <w:t>,</w:t>
-      </w:r>
-      <w:r>
-        <w:rPr>
-          <w:rFonts w:ascii="Times" w:hAnsi="Times"/>
-          <w:noProof/>
-          <w:sz w:val="20"/>
-          <w:szCs w:val="20"/>
-        </w:rPr>
-        <w:t xml:space="preserve"> mint hosszt.</w:t>
-      </w:r>
-    </w:p>
-    <w:p>
-      <w:pPr>
-        <w:spacing w:line="240" w:lineRule="auto"/>
-        <w:jc w:val="both"/>
-        <w:rPr>
-          <w:rFonts w:ascii="Times" w:hAnsi="Times"/>
-          <w:b/>
-          <w:bCs/>
-          <w:noProof/>
-          <w:sz w:val="20"/>
-          <w:szCs w:val="20"/>
-          <w:u w:val="single"/>
-        </w:rPr>
-      </w:pPr>
-      <w:r>
-        <w:rPr>
-          <w:rFonts w:ascii="Times" w:hAnsi="Times"/>
-          <w:b/>
-          <w:bCs/>
-          <w:noProof/>
-          <w:sz w:val="20"/>
-          <w:szCs w:val="20"/>
-          <w:u w:val="single"/>
-        </w:rPr>
-        <w:t>Feladat 3.</w:t>
-      </w:r>
-      <w:r>
-        <w:rPr>
-          <w:rFonts w:ascii="Times" w:hAnsi="Times"/>
-          <w:b/>
-          <w:bCs/>
-          <w:noProof/>
-          <w:sz w:val="20"/>
-          <w:szCs w:val="20"/>
-          <w:u w:val="single"/>
-        </w:rPr>
-        <w:tab/>
-      </w:r>
-      <w:r>
-        <w:rPr>
-          <w:rFonts w:ascii="Times" w:hAnsi="Times"/>
-          <w:b/>
-          <w:bCs/>
-          <w:noProof/>
-          <w:sz w:val="20"/>
-          <w:szCs w:val="20"/>
-          <w:u w:val="single"/>
-        </w:rPr>
-        <w:tab/>
-      </w:r>
-      <w:r>
-        <w:rPr>
-          <w:rFonts w:ascii="Times" w:hAnsi="Times"/>
-          <w:b/>
-          <w:bCs/>
-          <w:noProof/>
-          <w:sz w:val="20"/>
-          <w:szCs w:val="20"/>
-          <w:u w:val="single"/>
-        </w:rPr>
-        <w:tab/>
-      </w:r>
-      <w:r>
-        <w:rPr>
-          <w:rFonts w:ascii="Times" w:hAnsi="Times"/>
-          <w:b/>
-          <w:bCs/>
-          <w:noProof/>
-          <w:sz w:val="20"/>
-          <w:szCs w:val="20"/>
-          <w:u w:val="single"/>
-        </w:rPr>
-        <w:tab/>
-      </w:r>
-      <w:r>
-        <w:rPr>
-          <w:rFonts w:ascii="Times" w:hAnsi="Times"/>
-          <w:b/>
-          <w:bCs/>
-          <w:noProof/>
-          <w:sz w:val="20"/>
-          <w:szCs w:val="20"/>
-          <w:u w:val="single"/>
-        </w:rPr>
-        <w:tab/>
-      </w:r>
-      <w:r>
-        <w:rPr>
-          <w:rFonts w:ascii="Times" w:hAnsi="Times"/>
-          <w:b/>
-          <w:bCs/>
-          <w:noProof/>
-          <w:sz w:val="20"/>
-          <w:szCs w:val="20"/>
-          <w:u w:val="single"/>
-        </w:rPr>
-        <w:tab/>
-      </w:r>
-      <w:r>
-        <w:rPr>
-          <w:rFonts w:ascii="Times" w:hAnsi="Times"/>
-          <w:b/>
-          <w:bCs/>
-          <w:noProof/>
-          <w:sz w:val="20"/>
-          <w:szCs w:val="20"/>
-          <w:u w:val="single"/>
-        </w:rPr>
-        <w:tab/>
-      </w:r>
-      <w:r>
-        <w:rPr>
-          <w:rFonts w:ascii="Times" w:hAnsi="Times"/>
-          <w:b/>
-          <w:bCs/>
-          <w:noProof/>
-          <w:sz w:val="20"/>
-          <w:szCs w:val="20"/>
-          <w:u w:val="single"/>
-        </w:rPr>
-        <w:tab/>
-      </w:r>
-      <w:r>
-        <w:rPr>
-          <w:rFonts w:ascii="Times" w:hAnsi="Times"/>
-          <w:b/>
-          <w:bCs/>
-          <w:noProof/>
-          <w:sz w:val="20"/>
-          <w:szCs w:val="20"/>
-          <w:u w:val="single"/>
-        </w:rPr>
-        <w:tab/>
-      </w:r>
-      <w:r>
-        <w:rPr>
-          <w:rFonts w:ascii="Times" w:hAnsi="Times"/>
-          <w:b/>
-          <w:bCs/>
-          <w:noProof/>
-          <w:sz w:val="20"/>
-          <w:szCs w:val="20"/>
-          <w:u w:val="single"/>
-        </w:rPr>
-        <w:tab/>
-      </w:r>
-      <w:r>
-        <w:rPr>
-          <w:rFonts w:ascii="Times" w:hAnsi="Times"/>
-          <w:b/>
-          <w:bCs/>
-          <w:noProof/>
-          <w:sz w:val="20"/>
-          <w:szCs w:val="20"/>
-          <w:u w:val="single"/>
-        </w:rPr>
-        <w:tab/>
-      </w:r>
-      <w:r>
-        <w:rPr>
-          <w:rFonts w:ascii="Times" w:hAnsi="Times"/>
-          <w:b/>
-          <w:bCs/>
-          <w:noProof/>
-          <w:sz w:val="20"/>
-          <w:szCs w:val="20"/>
-          <w:u w:val="single"/>
-        </w:rPr>
-        <w:tab/>
-      </w:r>
-      <w:r>
-        <w:rPr>
-          <w:rFonts w:ascii="Times" w:hAnsi="Times"/>
-          <w:b/>
-          <w:bCs/>
-          <w:noProof/>
-          <w:sz w:val="20"/>
-          <w:szCs w:val="20"/>
-          <w:u w:val="single"/>
-        </w:rPr>
-        <w:tab/>
-        <w:t>3 pont</w:t>
-      </w:r>
-    </w:p>
-    <w:p>
-      <w:pPr>
-        <w:spacing w:line="240" w:lineRule="auto"/>
-        <w:jc w:val="both"/>
-        <w:rPr>
-          <w:rFonts w:ascii="Times" w:hAnsi="Times"/>
-          <w:noProof/>
-          <w:sz w:val="20"/>
-          <w:szCs w:val="20"/>
-        </w:rPr>
-      </w:pPr>
-      <w:r>
-        <w:rPr>
-          <w:rFonts w:ascii="Times" w:hAnsi="Times"/>
-          <w:noProof/>
-          <w:sz w:val="20"/>
-          <w:szCs w:val="20"/>
-        </w:rPr>
-        <w:t xml:space="preserve">Készítsen egy </w:t>
-      </w:r>
-      <w:r>
-        <w:rPr>
-          <w:rFonts w:ascii="Times" w:hAnsi="Times"/>
-          <w:noProof/>
-          <w:sz w:val="20"/>
-          <w:szCs w:val="20"/>
-          <w:u w:val="single"/>
-        </w:rPr>
-        <w:t>Validator</w:t>
-      </w:r>
-      <w:r>
-        <w:rPr>
-          <w:rFonts w:ascii="Times" w:hAnsi="Times"/>
-          <w:noProof/>
-          <w:sz w:val="20"/>
-          <w:szCs w:val="20"/>
-        </w:rPr>
-        <w:t xml:space="preserve"> osztályt, amelyben egy bool </w:t>
-      </w:r>
-      <w:r>
-        <w:rPr>
-          <w:rFonts w:ascii="Times" w:hAnsi="Times"/>
-          <w:noProof/>
-          <w:sz w:val="20"/>
-          <w:szCs w:val="20"/>
-          <w:u w:val="single"/>
-        </w:rPr>
-        <w:t>Check</w:t>
-      </w:r>
-      <w:r>
-        <w:rPr>
-          <w:rFonts w:ascii="Times" w:hAnsi="Times"/>
-          <w:noProof/>
-          <w:sz w:val="20"/>
-          <w:szCs w:val="20"/>
-          <w:u w:val="single"/>
-        </w:rPr>
-        <w:t>Fantazianev</w:t>
-      </w:r>
-      <w:r>
-        <w:rPr>
-          <w:rFonts w:ascii="Times" w:hAnsi="Times"/>
-          <w:noProof/>
-          <w:sz w:val="20"/>
-          <w:szCs w:val="20"/>
-        </w:rPr>
-        <w:t xml:space="preserve"> metódus segítségével vizsgálja meg, hogy a paraméternek kapott object rendelkezik-e </w:t>
-      </w:r>
-      <w:r>
-        <w:rPr>
-          <w:rFonts w:ascii="Times" w:hAnsi="Times"/>
-          <w:noProof/>
-          <w:sz w:val="20"/>
-          <w:szCs w:val="20"/>
-        </w:rPr>
-        <w:t>FantaziaNev</w:t>
-      </w:r>
-      <w:r>
-        <w:rPr>
-          <w:rFonts w:ascii="Times" w:hAnsi="Times"/>
-          <w:noProof/>
-          <w:sz w:val="20"/>
-          <w:szCs w:val="20"/>
-        </w:rPr>
-        <w:t xml:space="preserve"> tulajdonsággal, s amennyiben i</w:t>
-      </w:r>
-      <w:r>
-        <w:rPr>
-          <w:rFonts w:ascii="Times" w:hAnsi="Times"/>
-          <w:noProof/>
-          <w:sz w:val="20"/>
-          <w:szCs w:val="20"/>
-        </w:rPr>
-        <w:t>g</w:t>
-      </w:r>
-      <w:r>
-        <w:rPr>
-          <w:rFonts w:ascii="Times" w:hAnsi="Times"/>
-          <w:noProof/>
-          <w:sz w:val="20"/>
-          <w:szCs w:val="20"/>
-        </w:rPr>
-        <w:t>en, úgy vizsgálja meg, hogy az attribútumban megadottaknak eleget tesz-e az értéke</w:t>
-      </w:r>
-      <w:r>
-        <w:rPr>
-          <w:rFonts w:ascii="Times" w:hAnsi="Times"/>
-          <w:noProof/>
-          <w:sz w:val="20"/>
-          <w:szCs w:val="20"/>
-        </w:rPr>
-        <w:t>, azaz rendelkezik-e a megadott karakterrel és van-e legalább olyan hosszú karakterszámra</w:t>
-      </w:r>
-      <w:r>
-        <w:rPr>
-          <w:rFonts w:ascii="Times" w:hAnsi="Times"/>
-          <w:noProof/>
-          <w:sz w:val="20"/>
-          <w:szCs w:val="20"/>
-        </w:rPr>
-        <w:t>. Ha igen, igaz értékkel térjen vissza, egyéb esetben hamissal. A feladat elvégzését reflexióval valósítsa meg.</w:t>
-      </w:r>
-    </w:p>
-    <w:p>
-      <w:pPr>
-        <w:spacing w:line="240" w:lineRule="auto"/>
-        <w:jc w:val="both"/>
-        <w:rPr>
-          <w:rFonts w:ascii="Times" w:hAnsi="Times"/>
-          <w:b/>
-          <w:bCs/>
-          <w:noProof/>
-          <w:sz w:val="20"/>
-          <w:szCs w:val="20"/>
-          <w:u w:val="single"/>
-        </w:rPr>
-      </w:pPr>
-      <w:r>
-        <w:rPr>
-          <w:rFonts w:ascii="Times" w:hAnsi="Times"/>
-          <w:b/>
-          <w:bCs/>
-          <w:noProof/>
-          <w:sz w:val="20"/>
-          <w:szCs w:val="20"/>
-          <w:u w:val="single"/>
-        </w:rPr>
-        <w:t>Feladat 4.</w:t>
-      </w:r>
-      <w:r>
-        <w:rPr>
-          <w:rFonts w:ascii="Times" w:hAnsi="Times"/>
-          <w:b/>
-          <w:bCs/>
-          <w:noProof/>
-          <w:sz w:val="20"/>
-          <w:szCs w:val="20"/>
-          <w:u w:val="single"/>
-        </w:rPr>
-        <w:tab/>
-      </w:r>
-      <w:r>
-        <w:rPr>
-          <w:rFonts w:ascii="Times" w:hAnsi="Times"/>
-          <w:b/>
-          <w:bCs/>
-          <w:noProof/>
-          <w:sz w:val="20"/>
-          <w:szCs w:val="20"/>
-          <w:u w:val="single"/>
-        </w:rPr>
-        <w:tab/>
-      </w:r>
-      <w:r>
-        <w:rPr>
-          <w:rFonts w:ascii="Times" w:hAnsi="Times"/>
-          <w:b/>
-          <w:bCs/>
-          <w:noProof/>
-          <w:sz w:val="20"/>
-          <w:szCs w:val="20"/>
-          <w:u w:val="single"/>
-        </w:rPr>
-        <w:tab/>
-      </w:r>
-      <w:r>
-        <w:rPr>
-          <w:rFonts w:ascii="Times" w:hAnsi="Times"/>
-          <w:b/>
-          <w:bCs/>
-          <w:noProof/>
-          <w:sz w:val="20"/>
-          <w:szCs w:val="20"/>
-          <w:u w:val="single"/>
-        </w:rPr>
-        <w:tab/>
-      </w:r>
-      <w:r>
-        <w:rPr>
-          <w:rFonts w:ascii="Times" w:hAnsi="Times"/>
-          <w:b/>
-          <w:bCs/>
-          <w:noProof/>
-          <w:sz w:val="20"/>
-          <w:szCs w:val="20"/>
-          <w:u w:val="single"/>
-        </w:rPr>
-        <w:tab/>
-      </w:r>
-      <w:r>
-        <w:rPr>
-          <w:rFonts w:ascii="Times" w:hAnsi="Times"/>
-          <w:b/>
-          <w:bCs/>
-          <w:noProof/>
-          <w:sz w:val="20"/>
-          <w:szCs w:val="20"/>
-          <w:u w:val="single"/>
-        </w:rPr>
-        <w:tab/>
-      </w:r>
-      <w:r>
-        <w:rPr>
-          <w:rFonts w:ascii="Times" w:hAnsi="Times"/>
-          <w:b/>
-          <w:bCs/>
-          <w:noProof/>
-          <w:sz w:val="20"/>
-          <w:szCs w:val="20"/>
-          <w:u w:val="single"/>
-        </w:rPr>
-        <w:tab/>
-      </w:r>
-      <w:r>
-        <w:rPr>
-          <w:rFonts w:ascii="Times" w:hAnsi="Times"/>
-          <w:b/>
-          <w:bCs/>
-          <w:noProof/>
-          <w:sz w:val="20"/>
-          <w:szCs w:val="20"/>
-          <w:u w:val="single"/>
-        </w:rPr>
-        <w:tab/>
-      </w:r>
-      <w:r>
-        <w:rPr>
-          <w:rFonts w:ascii="Times" w:hAnsi="Times"/>
-          <w:b/>
-          <w:bCs/>
-          <w:noProof/>
-          <w:sz w:val="20"/>
-          <w:szCs w:val="20"/>
-          <w:u w:val="single"/>
-        </w:rPr>
-        <w:tab/>
-      </w:r>
-      <w:r>
-        <w:rPr>
-          <w:rFonts w:ascii="Times" w:hAnsi="Times"/>
-          <w:b/>
-          <w:bCs/>
-          <w:noProof/>
-          <w:sz w:val="20"/>
-          <w:szCs w:val="20"/>
-          <w:u w:val="single"/>
-        </w:rPr>
-        <w:tab/>
-      </w:r>
-      <w:r>
-        <w:rPr>
-          <w:rFonts w:ascii="Times" w:hAnsi="Times"/>
-          <w:b/>
-          <w:bCs/>
-          <w:noProof/>
-          <w:sz w:val="20"/>
-          <w:szCs w:val="20"/>
-          <w:u w:val="single"/>
-        </w:rPr>
-        <w:tab/>
-      </w:r>
-      <w:r>
-        <w:rPr>
-          <w:rFonts w:ascii="Times" w:hAnsi="Times"/>
-          <w:b/>
-          <w:bCs/>
-          <w:noProof/>
-          <w:sz w:val="20"/>
-          <w:szCs w:val="20"/>
-          <w:u w:val="single"/>
-        </w:rPr>
-        <w:tab/>
-      </w:r>
-      <w:r>
-        <w:rPr>
-          <w:rFonts w:ascii="Times" w:hAnsi="Times"/>
-          <w:b/>
-          <w:bCs/>
-          <w:noProof/>
-          <w:sz w:val="20"/>
-          <w:szCs w:val="20"/>
-          <w:u w:val="single"/>
-        </w:rPr>
-        <w:tab/>
-        <w:t>5 pont</w:t>
-      </w:r>
-    </w:p>
-    <w:p>
-      <w:pPr>
-        <w:spacing w:line="240" w:lineRule="auto"/>
-        <w:jc w:val="both"/>
-        <w:rPr>
-          <w:rFonts w:ascii="Times" w:hAnsi="Times"/>
-          <w:noProof/>
-          <w:sz w:val="20"/>
-          <w:szCs w:val="20"/>
-        </w:rPr>
-      </w:pPr>
-      <w:r>
-        <w:rPr>
-          <w:rFonts w:ascii="Times" w:hAnsi="Times"/>
-          <w:noProof/>
-          <w:sz w:val="20"/>
-          <w:szCs w:val="20"/>
-        </w:rPr>
-        <w:t xml:space="preserve">Készítsen egy </w:t>
-      </w:r>
-      <w:r>
-        <w:rPr>
-          <w:rFonts w:ascii="Times" w:hAnsi="Times"/>
-          <w:noProof/>
-          <w:sz w:val="20"/>
-          <w:szCs w:val="20"/>
-          <w:u w:val="single"/>
-        </w:rPr>
-        <w:t>Detector</w:t>
-      </w:r>
-      <w:r>
-        <w:rPr>
-          <w:rFonts w:ascii="Times" w:hAnsi="Times"/>
-          <w:noProof/>
-          <w:sz w:val="20"/>
-          <w:szCs w:val="20"/>
-        </w:rPr>
-        <w:t xml:space="preserve"> osztályt, benne egy void </w:t>
-      </w:r>
-      <w:r>
-        <w:rPr>
-          <w:rFonts w:ascii="Times" w:hAnsi="Times"/>
-          <w:noProof/>
-          <w:sz w:val="20"/>
-          <w:szCs w:val="20"/>
-          <w:u w:val="single"/>
-        </w:rPr>
-        <w:t>Detect</w:t>
-      </w:r>
-      <w:r>
-        <w:rPr>
-          <w:rFonts w:ascii="Times" w:hAnsi="Times"/>
-          <w:noProof/>
-          <w:sz w:val="20"/>
-          <w:szCs w:val="20"/>
-          <w:u w:val="single"/>
-        </w:rPr>
-        <w:t>Pizza</w:t>
-      </w:r>
-      <w:r>
-        <w:rPr>
-          <w:rFonts w:ascii="Times" w:hAnsi="Times"/>
-          <w:noProof/>
-          <w:sz w:val="20"/>
-          <w:szCs w:val="20"/>
-          <w:u w:val="single"/>
-        </w:rPr>
-        <w:t>Classes</w:t>
-      </w:r>
-      <w:r>
-        <w:rPr>
-          <w:rFonts w:ascii="Times" w:hAnsi="Times"/>
-          <w:noProof/>
-          <w:sz w:val="20"/>
-          <w:szCs w:val="20"/>
-        </w:rPr>
-        <w:t xml:space="preserve"> metódussal. A metódus futásidőben vizsgálja meg reflexió segítségével az aktuális osztályokat, ezek nevét kérje le fordított ABC sorrendbe rendezve egy tömbbe. Figyeljen, hogy csak azokat az osztályokat kérje le, amelyek az I</w:t>
-      </w:r>
-      <w:r>
-        <w:rPr>
-          <w:rFonts w:ascii="Times" w:hAnsi="Times"/>
-          <w:noProof/>
-          <w:sz w:val="20"/>
-          <w:szCs w:val="20"/>
-        </w:rPr>
-        <w:t>Pizza</w:t>
-      </w:r>
-      <w:r>
-        <w:rPr>
-          <w:rFonts w:ascii="Times" w:hAnsi="Times"/>
-          <w:noProof/>
-          <w:sz w:val="20"/>
-          <w:szCs w:val="20"/>
-        </w:rPr>
-        <w:t xml:space="preserve"> interfészt megvalósítják. A látványosabb teszteléshez készítsen a </w:t>
-      </w:r>
-      <w:r>
-        <w:rPr>
-          <w:rFonts w:ascii="Times" w:hAnsi="Times"/>
-          <w:noProof/>
-          <w:sz w:val="20"/>
-          <w:szCs w:val="20"/>
-        </w:rPr>
-        <w:t>Pizza</w:t>
-      </w:r>
-      <w:r>
-        <w:rPr>
-          <w:rFonts w:ascii="Times" w:hAnsi="Times"/>
-          <w:noProof/>
-          <w:sz w:val="20"/>
-          <w:szCs w:val="20"/>
-        </w:rPr>
-        <w:t xml:space="preserve"> osztályból három darab leszármazottat (</w:t>
-      </w:r>
-      <w:r>
-        <w:rPr>
-          <w:rFonts w:ascii="Times" w:hAnsi="Times"/>
-          <w:noProof/>
-          <w:sz w:val="20"/>
-          <w:szCs w:val="20"/>
-          <w:u w:val="single"/>
-        </w:rPr>
-        <w:t>VegaPizza</w:t>
-      </w:r>
-      <w:r>
-        <w:rPr>
-          <w:rFonts w:ascii="Times" w:hAnsi="Times"/>
-          <w:noProof/>
-          <w:sz w:val="20"/>
-          <w:szCs w:val="20"/>
-        </w:rPr>
-        <w:t xml:space="preserve">, </w:t>
-      </w:r>
-      <w:r>
-        <w:rPr>
-          <w:rFonts w:ascii="Times" w:hAnsi="Times"/>
-          <w:noProof/>
-          <w:sz w:val="20"/>
-          <w:szCs w:val="20"/>
-          <w:u w:val="single"/>
-        </w:rPr>
-        <w:t>NagyPizza</w:t>
-      </w:r>
-      <w:r>
-        <w:rPr>
-          <w:rFonts w:ascii="Times" w:hAnsi="Times"/>
-          <w:noProof/>
-          <w:sz w:val="20"/>
-          <w:szCs w:val="20"/>
-        </w:rPr>
-        <w:t xml:space="preserve">, </w:t>
-      </w:r>
-      <w:r>
-        <w:rPr>
-          <w:rFonts w:ascii="Times" w:hAnsi="Times"/>
-          <w:noProof/>
-          <w:sz w:val="20"/>
-          <w:szCs w:val="20"/>
-          <w:u w:val="single"/>
-        </w:rPr>
-        <w:t>Bebi</w:t>
-      </w:r>
-      <w:r>
-        <w:rPr>
-          <w:rFonts w:ascii="Times" w:hAnsi="Times"/>
-          <w:noProof/>
-          <w:sz w:val="20"/>
-          <w:szCs w:val="20"/>
-          <w:u w:val="single"/>
-        </w:rPr>
-        <w:t>Pizza</w:t>
-      </w:r>
-      <w:r>
-        <w:rPr>
-          <w:rFonts w:ascii="Times" w:hAnsi="Times"/>
-          <w:noProof/>
-          <w:sz w:val="20"/>
-          <w:szCs w:val="20"/>
-        </w:rPr>
-        <w:t>). Ezekben további dolgok nem lesznek elhelyezve. A lekért típusokat írja ki XML fájlba (</w:t>
-      </w:r>
-      <w:r>
-        <w:rPr>
-          <w:rFonts w:ascii="Times" w:hAnsi="Times"/>
-          <w:noProof/>
-          <w:sz w:val="20"/>
-          <w:szCs w:val="20"/>
-        </w:rPr>
-        <w:t>pizza</w:t>
-      </w:r>
-      <w:r>
-        <w:rPr>
-          <w:rFonts w:ascii="Times" w:hAnsi="Times"/>
-          <w:noProof/>
-          <w:sz w:val="20"/>
-          <w:szCs w:val="20"/>
-        </w:rPr>
-        <w:t>Classes.xml néven) figyelve az XML struktúra betartására. Írja ki az osztályokat nevét és a nevek hashkódját.</w:t>
-      </w:r>
-      <w:r>
-        <w:rPr>
-          <w:rFonts w:ascii="Times" w:hAnsi="Times"/>
-          <w:noProof/>
-          <w:sz w:val="20"/>
-          <w:szCs w:val="20"/>
-        </w:rPr>
-        <w:t xml:space="preserve"> A gyökérben attribútumként helyezze el, hogy hány osztály van.</w:t>
-      </w:r>
-    </w:p>
-    <w:p>
-      <w:pPr>
-        <w:spacing w:line="240" w:lineRule="auto"/>
-        <w:jc w:val="both"/>
-        <w:rPr>
-          <w:rFonts w:ascii="Times" w:hAnsi="Times"/>
-          <w:b/>
-          <w:bCs/>
-          <w:noProof/>
-          <w:sz w:val="20"/>
-          <w:szCs w:val="20"/>
-          <w:u w:val="single"/>
-        </w:rPr>
-      </w:pPr>
-      <w:r>
-        <w:rPr>
-          <w:rFonts w:ascii="Times" w:hAnsi="Times"/>
-          <w:b/>
-          <w:bCs/>
-          <w:noProof/>
-          <w:sz w:val="20"/>
-          <w:szCs w:val="20"/>
-          <w:u w:val="single"/>
-        </w:rPr>
-        <w:t>Feladat 5.</w:t>
-      </w:r>
-      <w:r>
-        <w:rPr>
-          <w:rFonts w:ascii="Times" w:hAnsi="Times"/>
-          <w:b/>
-          <w:bCs/>
-          <w:noProof/>
-          <w:sz w:val="20"/>
-          <w:szCs w:val="20"/>
-          <w:u w:val="single"/>
-        </w:rPr>
-        <w:tab/>
-      </w:r>
-      <w:r>
-        <w:rPr>
-          <w:rFonts w:ascii="Times" w:hAnsi="Times"/>
-          <w:b/>
-          <w:bCs/>
-          <w:noProof/>
-          <w:sz w:val="20"/>
-          <w:szCs w:val="20"/>
-          <w:u w:val="single"/>
-        </w:rPr>
-        <w:tab/>
-      </w:r>
-      <w:r>
-        <w:rPr>
-          <w:rFonts w:ascii="Times" w:hAnsi="Times"/>
-          <w:b/>
-          <w:bCs/>
-          <w:noProof/>
-          <w:sz w:val="20"/>
-          <w:szCs w:val="20"/>
-          <w:u w:val="single"/>
-        </w:rPr>
-        <w:tab/>
-      </w:r>
-      <w:r>
-        <w:rPr>
-          <w:rFonts w:ascii="Times" w:hAnsi="Times"/>
-          <w:b/>
-          <w:bCs/>
-          <w:noProof/>
-          <w:sz w:val="20"/>
-          <w:szCs w:val="20"/>
-          <w:u w:val="single"/>
-        </w:rPr>
-        <w:tab/>
-      </w:r>
-      <w:r>
-        <w:rPr>
-          <w:rFonts w:ascii="Times" w:hAnsi="Times"/>
-          <w:b/>
-          <w:bCs/>
-          <w:noProof/>
-          <w:sz w:val="20"/>
-          <w:szCs w:val="20"/>
-          <w:u w:val="single"/>
-        </w:rPr>
-        <w:tab/>
-      </w:r>
-      <w:r>
-        <w:rPr>
-          <w:rFonts w:ascii="Times" w:hAnsi="Times"/>
-          <w:b/>
-          <w:bCs/>
-          <w:noProof/>
-          <w:sz w:val="20"/>
-          <w:szCs w:val="20"/>
-          <w:u w:val="single"/>
-        </w:rPr>
-        <w:tab/>
-      </w:r>
-      <w:r>
-        <w:rPr>
-          <w:rFonts w:ascii="Times" w:hAnsi="Times"/>
-          <w:b/>
-          <w:bCs/>
-          <w:noProof/>
-          <w:sz w:val="20"/>
-          <w:szCs w:val="20"/>
-          <w:u w:val="single"/>
-        </w:rPr>
-        <w:tab/>
-      </w:r>
-      <w:r>
-        <w:rPr>
-          <w:rFonts w:ascii="Times" w:hAnsi="Times"/>
-          <w:b/>
-          <w:bCs/>
-          <w:noProof/>
-          <w:sz w:val="20"/>
-          <w:szCs w:val="20"/>
-          <w:u w:val="single"/>
-        </w:rPr>
-        <w:tab/>
-      </w:r>
-      <w:r>
-        <w:rPr>
-          <w:rFonts w:ascii="Times" w:hAnsi="Times"/>
-          <w:b/>
-          <w:bCs/>
-          <w:noProof/>
-          <w:sz w:val="20"/>
-          <w:szCs w:val="20"/>
-          <w:u w:val="single"/>
-        </w:rPr>
-        <w:tab/>
-      </w:r>
-      <w:r>
-        <w:rPr>
-          <w:rFonts w:ascii="Times" w:hAnsi="Times"/>
-          <w:b/>
-          <w:bCs/>
-          <w:noProof/>
-          <w:sz w:val="20"/>
-          <w:szCs w:val="20"/>
-          <w:u w:val="single"/>
-        </w:rPr>
-        <w:tab/>
-      </w:r>
-      <w:r>
-        <w:rPr>
-          <w:rFonts w:ascii="Times" w:hAnsi="Times"/>
-          <w:b/>
-          <w:bCs/>
-          <w:noProof/>
-          <w:sz w:val="20"/>
-          <w:szCs w:val="20"/>
-          <w:u w:val="single"/>
-        </w:rPr>
-        <w:tab/>
-      </w:r>
-      <w:r>
-        <w:rPr>
-          <w:rFonts w:ascii="Times" w:hAnsi="Times"/>
-          <w:b/>
-          <w:bCs/>
-          <w:noProof/>
-          <w:sz w:val="20"/>
-          <w:szCs w:val="20"/>
-          <w:u w:val="single"/>
-        </w:rPr>
-        <w:tab/>
-      </w:r>
-      <w:r>
-        <w:rPr>
-          <w:rFonts w:ascii="Times" w:hAnsi="Times"/>
-          <w:b/>
-          <w:bCs/>
-          <w:noProof/>
-          <w:sz w:val="20"/>
-          <w:szCs w:val="20"/>
-          <w:u w:val="single"/>
-        </w:rPr>
-        <w:tab/>
-        <w:t>5 pont</w:t>
-      </w:r>
-    </w:p>
-    <w:p>
-      <w:pPr>
-        <w:spacing w:line="240" w:lineRule="auto"/>
-        <w:jc w:val="both"/>
-        <w:rPr>
-          <w:rFonts w:ascii="Times" w:hAnsi="Times"/>
-          <w:noProof/>
-          <w:sz w:val="20"/>
-          <w:szCs w:val="20"/>
-        </w:rPr>
-      </w:pPr>
-      <w:r>
-        <w:rPr>
-          <w:rFonts w:ascii="Times" w:hAnsi="Times"/>
-          <w:noProof/>
-          <w:sz w:val="20"/>
-          <w:szCs w:val="20"/>
-        </w:rPr>
-        <w:t xml:space="preserve">Hozzon létre egy </w:t>
-      </w:r>
-      <w:r>
-        <w:rPr>
-          <w:rFonts w:ascii="Times" w:hAnsi="Times"/>
-          <w:noProof/>
-          <w:sz w:val="20"/>
-          <w:szCs w:val="20"/>
-          <w:u w:val="single"/>
-        </w:rPr>
-        <w:t>Func</w:t>
-      </w:r>
-      <w:r>
-        <w:rPr>
-          <w:rFonts w:ascii="Times" w:hAnsi="Times"/>
-          <w:noProof/>
-          <w:sz w:val="20"/>
-          <w:szCs w:val="20"/>
-        </w:rPr>
-        <w:t xml:space="preserve"> delegáltat, amely egy fájl nevet kap bemenetnek (string) és egy IEnumerable&lt;</w:t>
-      </w:r>
-      <w:r>
-        <w:rPr>
-          <w:rFonts w:ascii="Times" w:hAnsi="Times"/>
-          <w:noProof/>
-          <w:sz w:val="20"/>
-          <w:szCs w:val="20"/>
-        </w:rPr>
-        <w:t>Pizza</w:t>
-      </w:r>
-      <w:r>
-        <w:rPr>
-          <w:rFonts w:ascii="Times" w:hAnsi="Times"/>
-          <w:noProof/>
-          <w:sz w:val="20"/>
-          <w:szCs w:val="20"/>
-        </w:rPr>
-        <w:t>&gt; típussal tér vissza. A delegáltba hozzon létre egy névtelen függvényt, amelyben a kapott fájlt (</w:t>
-      </w:r>
-      <w:r>
-        <w:rPr>
-          <w:rFonts w:ascii="Times" w:hAnsi="Times"/>
-          <w:noProof/>
-          <w:sz w:val="20"/>
-          <w:szCs w:val="20"/>
-        </w:rPr>
-        <w:t>pizzas</w:t>
-      </w:r>
-      <w:r>
-        <w:rPr>
-          <w:rFonts w:ascii="Times" w:hAnsi="Times"/>
-          <w:noProof/>
-          <w:sz w:val="20"/>
-          <w:szCs w:val="20"/>
-        </w:rPr>
-        <w:t>.xml) beolvassa és egy List-et állít elő. Elegendő csak a</w:t>
-      </w:r>
-      <w:r>
-        <w:rPr>
-          <w:rFonts w:ascii="Times" w:hAnsi="Times"/>
-          <w:noProof/>
-          <w:sz w:val="20"/>
-          <w:szCs w:val="20"/>
-        </w:rPr>
-        <w:t xml:space="preserve"> fantázianeveket </w:t>
-      </w:r>
-      <w:r>
-        <w:rPr>
-          <w:rFonts w:ascii="Times" w:hAnsi="Times"/>
-          <w:noProof/>
-          <w:sz w:val="20"/>
-          <w:szCs w:val="20"/>
-        </w:rPr>
-        <w:t>kiválasztani</w:t>
-      </w:r>
-      <w:r>
-        <w:rPr>
-          <w:rFonts w:ascii="Times" w:hAnsi="Times"/>
-          <w:noProof/>
-          <w:sz w:val="20"/>
-          <w:szCs w:val="20"/>
-        </w:rPr>
-        <w:t xml:space="preserve"> a </w:t>
-      </w:r>
-      <w:r>
-        <w:rPr>
-          <w:rFonts w:ascii="Times" w:hAnsi="Times"/>
-          <w:noProof/>
-          <w:sz w:val="20"/>
-          <w:szCs w:val="20"/>
-        </w:rPr>
-        <w:t>Pizza</w:t>
-      </w:r>
-      <w:r>
-        <w:rPr>
-          <w:rFonts w:ascii="Times" w:hAnsi="Times"/>
-          <w:noProof/>
-          <w:sz w:val="20"/>
-          <w:szCs w:val="20"/>
-        </w:rPr>
-        <w:t xml:space="preserve"> objektumok előállításakor</w:t>
-      </w:r>
-      <w:r>
-        <w:rPr>
-          <w:rFonts w:ascii="Times" w:hAnsi="Times"/>
-          <w:noProof/>
-          <w:sz w:val="20"/>
-          <w:szCs w:val="20"/>
-        </w:rPr>
-        <w:t>. Ezt követően hív</w:t>
-      </w:r>
-      <w:r>
-        <w:rPr>
-          <w:rFonts w:ascii="Times" w:hAnsi="Times"/>
-          <w:noProof/>
-          <w:sz w:val="20"/>
-          <w:szCs w:val="20"/>
-        </w:rPr>
-        <w:t>ja</w:t>
-      </w:r>
-      <w:r>
-        <w:rPr>
-          <w:rFonts w:ascii="Times" w:hAnsi="Times"/>
-          <w:noProof/>
-          <w:sz w:val="20"/>
-          <w:szCs w:val="20"/>
-        </w:rPr>
-        <w:t xml:space="preserve"> meg a delegáltat és az előállt kimenetet validálja le </w:t>
-      </w:r>
-      <w:r>
-        <w:rPr>
-          <w:rFonts w:ascii="Times" w:hAnsi="Times"/>
-          <w:noProof/>
-          <w:sz w:val="20"/>
-          <w:szCs w:val="20"/>
-        </w:rPr>
-        <w:t xml:space="preserve">fantázianevek </w:t>
-      </w:r>
-      <w:r>
-        <w:rPr>
-          <w:rFonts w:ascii="Times" w:hAnsi="Times"/>
-          <w:noProof/>
-          <w:sz w:val="20"/>
-          <w:szCs w:val="20"/>
-        </w:rPr>
-        <w:t xml:space="preserve">alapján. Az eredményt a dll-ben kapott ConsoleLogger segítségével </w:t>
-      </w:r>
-      <w:r>
-        <w:rPr>
-          <w:rFonts w:ascii="Times" w:hAnsi="Times"/>
-          <w:noProof/>
-          <w:sz w:val="20"/>
-          <w:szCs w:val="20"/>
-        </w:rPr>
-        <w:t>í</w:t>
-      </w:r>
-      <w:r>
-        <w:rPr>
-          <w:rFonts w:ascii="Times" w:hAnsi="Times"/>
-          <w:noProof/>
-          <w:sz w:val="20"/>
-          <w:szCs w:val="20"/>
-        </w:rPr>
-        <w:t>rassa ki.</w:t>
-      </w:r>
-    </w:p>
-    <w:p>
-      <w:pPr>
-        <w:spacing w:line="240" w:lineRule="auto"/>
-        <w:jc w:val="both"/>
-        <w:rPr>
-          <w:rFonts w:ascii="Times" w:hAnsi="Times"/>
-          <w:b/>
-          <w:bCs/>
-          <w:noProof/>
-          <w:sz w:val="20"/>
-          <w:szCs w:val="20"/>
-          <w:u w:val="single"/>
-        </w:rPr>
-      </w:pPr>
-      <w:r>
-        <w:rPr>
-          <w:rFonts w:ascii="Times" w:hAnsi="Times"/>
-          <w:b/>
-          <w:bCs/>
-          <w:noProof/>
-          <w:sz w:val="20"/>
-          <w:szCs w:val="20"/>
-          <w:u w:val="single"/>
-        </w:rPr>
-        <w:t>Feladat 6.</w:t>
-      </w:r>
-      <w:r>
-        <w:rPr>
-          <w:rFonts w:ascii="Times" w:hAnsi="Times"/>
-          <w:b/>
-          <w:bCs/>
-          <w:noProof/>
-          <w:sz w:val="20"/>
-          <w:szCs w:val="20"/>
-          <w:u w:val="single"/>
-        </w:rPr>
-        <w:tab/>
-      </w:r>
-      <w:r>
-        <w:rPr>
-          <w:rFonts w:ascii="Times" w:hAnsi="Times"/>
-          <w:b/>
-          <w:bCs/>
-          <w:noProof/>
-          <w:sz w:val="20"/>
-          <w:szCs w:val="20"/>
-          <w:u w:val="single"/>
-        </w:rPr>
-        <w:tab/>
-      </w:r>
-      <w:r>
-        <w:rPr>
-          <w:rFonts w:ascii="Times" w:hAnsi="Times"/>
-          <w:b/>
-          <w:bCs/>
-          <w:noProof/>
-          <w:sz w:val="20"/>
-          <w:szCs w:val="20"/>
-          <w:u w:val="single"/>
-        </w:rPr>
-        <w:tab/>
-      </w:r>
-      <w:r>
-        <w:rPr>
-          <w:rFonts w:ascii="Times" w:hAnsi="Times"/>
-          <w:b/>
-          <w:bCs/>
-          <w:noProof/>
-          <w:sz w:val="20"/>
-          <w:szCs w:val="20"/>
-          <w:u w:val="single"/>
-        </w:rPr>
-        <w:tab/>
-      </w:r>
-      <w:r>
-        <w:rPr>
-          <w:rFonts w:ascii="Times" w:hAnsi="Times"/>
-          <w:b/>
-          <w:bCs/>
-          <w:noProof/>
-          <w:sz w:val="20"/>
-          <w:szCs w:val="20"/>
-          <w:u w:val="single"/>
-        </w:rPr>
-        <w:tab/>
-      </w:r>
-      <w:r>
-        <w:rPr>
-          <w:rFonts w:ascii="Times" w:hAnsi="Times"/>
-          <w:b/>
-          <w:bCs/>
-          <w:noProof/>
-          <w:sz w:val="20"/>
-          <w:szCs w:val="20"/>
-          <w:u w:val="single"/>
-        </w:rPr>
-        <w:tab/>
-      </w:r>
-      <w:r>
-        <w:rPr>
-          <w:rFonts w:ascii="Times" w:hAnsi="Times"/>
-          <w:b/>
-          <w:bCs/>
-          <w:noProof/>
-          <w:sz w:val="20"/>
-          <w:szCs w:val="20"/>
-          <w:u w:val="single"/>
-        </w:rPr>
-        <w:tab/>
-      </w:r>
-      <w:r>
-        <w:rPr>
-          <w:rFonts w:ascii="Times" w:hAnsi="Times"/>
-          <w:b/>
-          <w:bCs/>
-          <w:noProof/>
-          <w:sz w:val="20"/>
-          <w:szCs w:val="20"/>
-          <w:u w:val="single"/>
-        </w:rPr>
-        <w:tab/>
-      </w:r>
-      <w:r>
-        <w:rPr>
-          <w:rFonts w:ascii="Times" w:hAnsi="Times"/>
-          <w:b/>
-          <w:bCs/>
-          <w:noProof/>
-          <w:sz w:val="20"/>
-          <w:szCs w:val="20"/>
-          <w:u w:val="single"/>
-        </w:rPr>
-        <w:tab/>
-      </w:r>
-      <w:r>
-        <w:rPr>
-          <w:rFonts w:ascii="Times" w:hAnsi="Times"/>
-          <w:b/>
-          <w:bCs/>
-          <w:noProof/>
-          <w:sz w:val="20"/>
-          <w:szCs w:val="20"/>
-          <w:u w:val="single"/>
-        </w:rPr>
-        <w:tab/>
-      </w:r>
-      <w:r>
-        <w:rPr>
-          <w:rFonts w:ascii="Times" w:hAnsi="Times"/>
-          <w:b/>
-          <w:bCs/>
-          <w:noProof/>
-          <w:sz w:val="20"/>
-          <w:szCs w:val="20"/>
-          <w:u w:val="single"/>
-        </w:rPr>
-        <w:tab/>
-      </w:r>
-      <w:r>
-        <w:rPr>
-          <w:rFonts w:ascii="Times" w:hAnsi="Times"/>
-          <w:b/>
-          <w:bCs/>
-          <w:noProof/>
-          <w:sz w:val="20"/>
-          <w:szCs w:val="20"/>
-          <w:u w:val="single"/>
-        </w:rPr>
-        <w:tab/>
-      </w:r>
-      <w:r>
-        <w:rPr>
-          <w:rFonts w:ascii="Times" w:hAnsi="Times"/>
-          <w:b/>
-          <w:bCs/>
-          <w:noProof/>
-          <w:sz w:val="20"/>
-          <w:szCs w:val="20"/>
-          <w:u w:val="single"/>
-        </w:rPr>
-        <w:tab/>
-        <w:t>5 pont</w:t>
-      </w:r>
-    </w:p>
-    <w:p>
-      <w:pPr>
-        <w:spacing w:line="240" w:lineRule="auto"/>
-        <w:jc w:val="both"/>
-        <w:rPr>
-          <w:rFonts w:ascii="Times" w:hAnsi="Times"/>
-          <w:noProof/>
-          <w:sz w:val="20"/>
-          <w:szCs w:val="20"/>
-        </w:rPr>
-      </w:pPr>
-      <w:r>
-        <w:rPr>
-          <w:rFonts w:ascii="Times" w:hAnsi="Times"/>
-          <w:noProof/>
-          <w:sz w:val="20"/>
-          <w:szCs w:val="20"/>
-        </w:rPr>
-        <w:t xml:space="preserve">Olvassa be a </w:t>
-      </w:r>
-      <w:r>
-        <w:rPr>
-          <w:rFonts w:ascii="Times" w:hAnsi="Times"/>
-          <w:noProof/>
-          <w:sz w:val="20"/>
-          <w:szCs w:val="20"/>
-        </w:rPr>
-        <w:t>pizzas</w:t>
-      </w:r>
-      <w:r>
-        <w:rPr>
-          <w:rFonts w:ascii="Times" w:hAnsi="Times"/>
-          <w:noProof/>
-          <w:sz w:val="20"/>
-          <w:szCs w:val="20"/>
-        </w:rPr>
-        <w:t>.xml állományt és hajtsa végre rajta a következő lekérdezéseket:</w:t>
+        <w:t>Food listát</w:t>
+      </w:r>
+      <w:r>
+        <w:rPr>
+          <w:rFonts w:ascii="Times" w:hAnsi="Times"/>
+          <w:noProof/>
+          <w:sz w:val="20"/>
+          <w:szCs w:val="20"/>
+        </w:rPr>
+        <w:t xml:space="preserve"> tulajdonsággal</w:t>
+      </w:r>
+      <w:r>
+        <w:rPr>
+          <w:rFonts w:ascii="Times" w:hAnsi="Times"/>
+          <w:noProof/>
+          <w:sz w:val="20"/>
+          <w:szCs w:val="20"/>
+        </w:rPr>
+        <w:t>, valamint a következő metódusokat:</w:t>
       </w:r>
     </w:p>
     <w:p>
@@ -3029,7 +963,7 @@
         <w:pStyle w:val="ListParagraph"/>
         <w:numPr>
           <w:ilvl w:val="0"/>
-          <w:numId w:val="11"/>
+          <w:numId w:val="13"/>
         </w:numPr>
         <w:spacing w:line="240" w:lineRule="auto"/>
         <w:jc w:val="both"/>
@@ -3046,17 +980,18 @@
           <w:noProof/>
           <w:sz w:val="20"/>
           <w:szCs w:val="20"/>
-        </w:rPr>
-        <w:t>6.1. kérdezze le a</w:t>
-      </w:r>
-      <w:r>
-        <w:rPr>
-          <w:rFonts w:ascii="Times" w:hAnsi="Times"/>
-          <w:noProof/>
-          <w:sz w:val="20"/>
-          <w:szCs w:val="20"/>
-        </w:rPr>
-        <w:t>z „Ország” kezdetű fantázianévvel rendelkező pizzákat</w:t>
+          <w:u w:val="single"/>
+        </w:rPr>
+        <w:t>AddToCart</w:t>
+      </w:r>
+      <w:r>
+        <w:rPr>
+          <w:rFonts w:ascii="Times" w:hAnsi="Times"/>
+          <w:noProof/>
+          <w:sz w:val="20"/>
+          <w:szCs w:val="20"/>
+        </w:rPr>
+        <w:t>: egy Food elemet a listához ad</w:t>
       </w:r>
     </w:p>
     <w:p>
@@ -3064,7 +999,7 @@
         <w:pStyle w:val="ListParagraph"/>
         <w:numPr>
           <w:ilvl w:val="0"/>
-          <w:numId w:val="11"/>
+          <w:numId w:val="13"/>
         </w:numPr>
         <w:spacing w:line="240" w:lineRule="auto"/>
         <w:jc w:val="both"/>
@@ -3081,80 +1016,18 @@
           <w:noProof/>
           <w:sz w:val="20"/>
           <w:szCs w:val="20"/>
-        </w:rPr>
-        <w:t xml:space="preserve">6.2. kérdezze le, hogy az egyes </w:t>
-      </w:r>
-      <w:r>
-        <w:rPr>
-          <w:rFonts w:ascii="Times" w:hAnsi="Times"/>
-          <w:noProof/>
-          <w:sz w:val="20"/>
-          <w:szCs w:val="20"/>
-        </w:rPr>
-        <w:t>méretekből</w:t>
-      </w:r>
-      <w:r>
-        <w:rPr>
-          <w:rFonts w:ascii="Times" w:hAnsi="Times"/>
-          <w:noProof/>
-          <w:sz w:val="20"/>
-          <w:szCs w:val="20"/>
-        </w:rPr>
-        <w:t xml:space="preserve"> hány </w:t>
-      </w:r>
-      <w:r>
-        <w:rPr>
-          <w:rFonts w:ascii="Times" w:hAnsi="Times"/>
-          <w:noProof/>
-          <w:sz w:val="20"/>
-          <w:szCs w:val="20"/>
-        </w:rPr>
-        <w:t>darab van</w:t>
-      </w:r>
-      <w:r>
-        <w:rPr>
-          <w:rFonts w:ascii="Times" w:hAnsi="Times"/>
-          <w:noProof/>
-          <w:sz w:val="20"/>
-          <w:szCs w:val="20"/>
-        </w:rPr>
-        <w:t>, majd rendezze ezeket darabszám alapján csökkenő sorrendbe (a kimenet egy új névtelen osztályba</w:t>
-      </w:r>
-      <w:r>
-        <w:rPr>
-          <w:rFonts w:ascii="Times" w:hAnsi="Times"/>
-          <w:noProof/>
-          <w:sz w:val="20"/>
-          <w:szCs w:val="20"/>
-        </w:rPr>
-        <w:t>n</w:t>
-      </w:r>
-      <w:r>
-        <w:rPr>
-          <w:rFonts w:ascii="Times" w:hAnsi="Times"/>
-          <w:noProof/>
-          <w:sz w:val="20"/>
-          <w:szCs w:val="20"/>
-        </w:rPr>
-        <w:t xml:space="preserve"> legyen </w:t>
-      </w:r>
-      <w:r>
-        <w:rPr>
-          <w:rFonts w:ascii="Times" w:hAnsi="Times"/>
-          <w:noProof/>
-          <w:sz w:val="20"/>
-          <w:szCs w:val="20"/>
-        </w:rPr>
-        <w:t>TYPE</w:t>
-      </w:r>
-      <w:r>
-        <w:rPr>
-          <w:rFonts w:ascii="Times" w:hAnsi="Times"/>
-          <w:noProof/>
-          <w:sz w:val="20"/>
-          <w:szCs w:val="20"/>
-        </w:rPr>
-        <w:t xml:space="preserve"> és COUNT mezőkkel)</w:t>
+          <w:u w:val="single"/>
+        </w:rPr>
+        <w:t>RemoveFromCart</w:t>
+      </w:r>
+      <w:r>
+        <w:rPr>
+          <w:rFonts w:ascii="Times" w:hAnsi="Times"/>
+          <w:noProof/>
+          <w:sz w:val="20"/>
+          <w:szCs w:val="20"/>
+        </w:rPr>
+        <w:t>: index alapján törlünk a listából</w:t>
       </w:r>
     </w:p>
     <w:p>
@@ -3162,7 +1035,7 @@
         <w:pStyle w:val="ListParagraph"/>
         <w:numPr>
           <w:ilvl w:val="0"/>
-          <w:numId w:val="11"/>
+          <w:numId w:val="13"/>
         </w:numPr>
         <w:spacing w:line="240" w:lineRule="auto"/>
         <w:jc w:val="both"/>
@@ -3179,80 +1052,18 @@
           <w:noProof/>
           <w:sz w:val="20"/>
           <w:szCs w:val="20"/>
-        </w:rPr>
-        <w:t xml:space="preserve">6.3. kérdezze le a </w:t>
-      </w:r>
-      <w:r>
-        <w:rPr>
-          <w:rFonts w:ascii="Times" w:hAnsi="Times"/>
-          <w:noProof/>
-          <w:sz w:val="20"/>
-          <w:szCs w:val="20"/>
-        </w:rPr>
-        <w:t>pizzák</w:t>
-      </w:r>
-      <w:r>
-        <w:rPr>
-          <w:rFonts w:ascii="Times" w:hAnsi="Times"/>
-          <w:noProof/>
-          <w:sz w:val="20"/>
-          <w:szCs w:val="20"/>
-        </w:rPr>
-        <w:t xml:space="preserve"> nev</w:t>
-      </w:r>
-      <w:r>
-        <w:rPr>
-          <w:rFonts w:ascii="Times" w:hAnsi="Times"/>
-          <w:noProof/>
-          <w:sz w:val="20"/>
-          <w:szCs w:val="20"/>
-        </w:rPr>
-        <w:t>é</w:t>
-      </w:r>
-      <w:r>
-        <w:rPr>
-          <w:rFonts w:ascii="Times" w:hAnsi="Times"/>
-          <w:noProof/>
-          <w:sz w:val="20"/>
-          <w:szCs w:val="20"/>
-        </w:rPr>
-        <w:t xml:space="preserve">t és </w:t>
-      </w:r>
-      <w:r>
-        <w:rPr>
-          <w:rFonts w:ascii="Times" w:hAnsi="Times"/>
-          <w:noProof/>
-          <w:sz w:val="20"/>
-          <w:szCs w:val="20"/>
-        </w:rPr>
-        <w:t>típusát</w:t>
-      </w:r>
-      <w:r>
-        <w:rPr>
-          <w:rFonts w:ascii="Times" w:hAnsi="Times"/>
-          <w:noProof/>
-          <w:sz w:val="20"/>
-          <w:szCs w:val="20"/>
-        </w:rPr>
-        <w:t>,</w:t>
-      </w:r>
-      <w:r>
-        <w:rPr>
-          <w:rFonts w:ascii="Times" w:hAnsi="Times"/>
-          <w:noProof/>
-          <w:sz w:val="20"/>
-          <w:szCs w:val="20"/>
-        </w:rPr>
-        <w:t xml:space="preserve"> </w:t>
-      </w:r>
-      <w:r>
-        <w:rPr>
-          <w:rFonts w:ascii="Times" w:hAnsi="Times"/>
-          <w:noProof/>
-          <w:sz w:val="20"/>
-          <w:szCs w:val="20"/>
-        </w:rPr>
-        <w:t>amelyek legalább 4 feltéttel rendelkeznek</w:t>
+          <w:u w:val="single"/>
+        </w:rPr>
+        <w:t>SelectFoodByCriteria</w:t>
+      </w:r>
+      <w:r>
+        <w:rPr>
+          <w:rFonts w:ascii="Times" w:hAnsi="Times"/>
+          <w:noProof/>
+          <w:sz w:val="20"/>
+          <w:szCs w:val="20"/>
+        </w:rPr>
+        <w:t>: a bemeneti predicate delegált alapján leválogatunk elemeket a listából és azokat visszaadjuk</w:t>
       </w:r>
     </w:p>
     <w:p>
@@ -3260,7 +1071,7 @@
         <w:pStyle w:val="ListParagraph"/>
         <w:numPr>
           <w:ilvl w:val="0"/>
-          <w:numId w:val="11"/>
+          <w:numId w:val="13"/>
         </w:numPr>
         <w:spacing w:line="240" w:lineRule="auto"/>
         <w:jc w:val="both"/>
@@ -3277,98 +1088,18 @@
           <w:noProof/>
           <w:sz w:val="20"/>
           <w:szCs w:val="20"/>
-        </w:rPr>
-        <w:t>6.</w:t>
-      </w:r>
-      <w:r>
-        <w:rPr>
-          <w:rFonts w:ascii="Times" w:hAnsi="Times"/>
-          <w:noProof/>
-          <w:sz w:val="20"/>
-          <w:szCs w:val="20"/>
-        </w:rPr>
-        <w:t>4.</w:t>
-      </w:r>
-      <w:r>
-        <w:rPr>
-          <w:rFonts w:ascii="Times" w:hAnsi="Times"/>
-          <w:noProof/>
-          <w:sz w:val="20"/>
-          <w:szCs w:val="20"/>
-        </w:rPr>
-        <w:t xml:space="preserve"> kérdezze le, hogy átlagosan mennyi a</w:t>
-      </w:r>
-      <w:r>
-        <w:rPr>
-          <w:rFonts w:ascii="Times" w:hAnsi="Times"/>
-          <w:noProof/>
-          <w:sz w:val="20"/>
-          <w:szCs w:val="20"/>
-        </w:rPr>
-        <w:t xml:space="preserve">z ára </w:t>
-      </w:r>
-      <w:r>
-        <w:rPr>
-          <w:rFonts w:ascii="Times" w:hAnsi="Times"/>
-          <w:noProof/>
-          <w:sz w:val="20"/>
-          <w:szCs w:val="20"/>
-        </w:rPr>
-        <w:t xml:space="preserve">az egyes </w:t>
-      </w:r>
-      <w:r>
-        <w:rPr>
-          <w:rFonts w:ascii="Times" w:hAnsi="Times"/>
-          <w:noProof/>
-          <w:sz w:val="20"/>
-          <w:szCs w:val="20"/>
-        </w:rPr>
-        <w:t>méretű pizzáknak</w:t>
-      </w:r>
-      <w:r>
-        <w:rPr>
-          <w:rFonts w:ascii="Times" w:hAnsi="Times"/>
-          <w:noProof/>
-          <w:sz w:val="20"/>
-          <w:szCs w:val="20"/>
-        </w:rPr>
-        <w:t xml:space="preserve"> (a kimenet egy új névtelen osztályba</w:t>
-      </w:r>
-      <w:r>
-        <w:rPr>
-          <w:rFonts w:ascii="Times" w:hAnsi="Times"/>
-          <w:noProof/>
-          <w:sz w:val="20"/>
-          <w:szCs w:val="20"/>
-        </w:rPr>
-        <w:t>n</w:t>
-      </w:r>
-      <w:r>
-        <w:rPr>
-          <w:rFonts w:ascii="Times" w:hAnsi="Times"/>
-          <w:noProof/>
-          <w:sz w:val="20"/>
-          <w:szCs w:val="20"/>
-        </w:rPr>
-        <w:t xml:space="preserve"> legyen </w:t>
-      </w:r>
-      <w:r>
-        <w:rPr>
-          <w:rFonts w:ascii="Times" w:hAnsi="Times"/>
-          <w:noProof/>
-          <w:sz w:val="20"/>
-          <w:szCs w:val="20"/>
-        </w:rPr>
-        <w:t>SIZE</w:t>
-      </w:r>
-      <w:r>
-        <w:rPr>
-          <w:rFonts w:ascii="Times" w:hAnsi="Times"/>
-          <w:noProof/>
-          <w:sz w:val="20"/>
-          <w:szCs w:val="20"/>
-        </w:rPr>
-        <w:t xml:space="preserve"> és AVGSAL mezőkkel)</w:t>
+          <w:u w:val="single"/>
+        </w:rPr>
+        <w:t>CalculateFinalSumPrice</w:t>
+      </w:r>
+      <w:r>
+        <w:rPr>
+          <w:rFonts w:ascii="Times" w:hAnsi="Times"/>
+          <w:noProof/>
+          <w:sz w:val="20"/>
+          <w:szCs w:val="20"/>
+        </w:rPr>
+        <w:t>: bemenetnek egy int discountValue értéket kap, amely ha kisebb vagy egyenlő mint nulla, akkor dobjon saját készítéső kivételt; egyéb esetben számolja meg, hogy mennyi a kosár jelenlegi értéke (vegye figyelembe a terméket, annak árát és darabszámát) majd alkalmazza rá a paraméternek kapott kedvezményt és térjen vissza az eredménnyel 3 tizedesre kerekítve</w:t>
       </w:r>
     </w:p>
     <w:p>
@@ -3382,43 +1113,20 @@
           <w:noProof/>
           <w:sz w:val="20"/>
           <w:szCs w:val="20"/>
-        </w:rPr>
-      </w:pPr>
-      <w:r>
-        <w:rPr>
-          <w:rFonts w:ascii="Times" w:hAnsi="Times"/>
-          <w:b/>
-          <w:bCs/>
-          <w:noProof/>
-          <w:sz w:val="20"/>
-          <w:szCs w:val="20"/>
-          <w:u w:val="single"/>
-        </w:rPr>
-        <w:t xml:space="preserve">Feladat </w:t>
-      </w:r>
-      <w:r>
-        <w:rPr>
-          <w:rFonts w:ascii="Times" w:hAnsi="Times"/>
-          <w:b/>
-          <w:bCs/>
-          <w:noProof/>
-          <w:sz w:val="20"/>
-          <w:szCs w:val="20"/>
-          <w:u w:val="single"/>
-        </w:rPr>
-        <w:t>7</w:t>
-      </w:r>
-      <w:r>
-        <w:rPr>
-          <w:rFonts w:ascii="Times" w:hAnsi="Times"/>
-          <w:b/>
-          <w:bCs/>
-          <w:noProof/>
-          <w:sz w:val="20"/>
-          <w:szCs w:val="20"/>
-          <w:u w:val="single"/>
-        </w:rPr>
-        <w:t>.</w:t>
+          <w:u w:val="single"/>
+        </w:rPr>
+      </w:pPr>
+      <w:r>
+        <w:rPr>
+          <w:rFonts w:ascii="Times" w:hAnsi="Times"/>
+          <w:b/>
+          <w:bCs/>
+          <w:noProof/>
+          <w:sz w:val="20"/>
+          <w:szCs w:val="20"/>
+          <w:u w:val="single"/>
+        </w:rPr>
+        <w:t>Feladat 2.</w:t>
       </w:r>
       <w:r>
         <w:rPr>
@@ -3574,8 +1282,19 @@
           <w:szCs w:val="20"/>
           <w:u w:val="single"/>
         </w:rPr>
-        <w:tab/>
-        <w:t>1 pont</w:t>
+        <w:t xml:space="preserve">            10</w:t>
+      </w:r>
+      <w:r>
+        <w:rPr>
+          <w:rFonts w:ascii="Times" w:hAnsi="Times"/>
+          <w:b/>
+          <w:bCs/>
+          <w:noProof/>
+          <w:sz w:val="20"/>
+          <w:szCs w:val="20"/>
+          <w:u w:val="single"/>
+        </w:rPr>
+        <w:t xml:space="preserve"> pont</w:t>
       </w:r>
     </w:p>
     <w:p>
@@ -3584,26 +1303,897 @@
         <w:jc w:val="both"/>
         <w:rPr>
           <w:rFonts w:ascii="Times" w:hAnsi="Times"/>
-          <w:b/>
-          <w:bCs/>
-          <w:noProof/>
-          <w:sz w:val="20"/>
-          <w:szCs w:val="20"/>
-          <w:u w:val="single"/>
-        </w:rPr>
-      </w:pPr>
-      <w:r>
-        <w:rPr>
-          <w:rFonts w:ascii="Times" w:hAnsi="Times"/>
-          <w:noProof/>
-          <w:sz w:val="20"/>
-          <w:szCs w:val="20"/>
-        </w:rPr>
-        <w:t>Az egyes részfeladatokat a Main részből tesztelje.</w:t>
+          <w:noProof/>
+          <w:sz w:val="20"/>
+          <w:szCs w:val="20"/>
+        </w:rPr>
+      </w:pPr>
+      <w:r>
+        <w:rPr>
+          <w:rFonts w:ascii="Times" w:hAnsi="Times"/>
+          <w:noProof/>
+          <w:sz w:val="20"/>
+          <w:szCs w:val="20"/>
+        </w:rPr>
+        <w:t>Készítsen egy új projektet amely tesztek írására legyen alkalmas. Hozzon létre egy Tests.cs állományt a projekten belül, és a következő metódusokat tesztelje</w:t>
+      </w:r>
+      <w:bookmarkStart w:id="0" w:name="_GoBack"/>
+      <w:bookmarkEnd w:id="0"/>
+      <w:r>
+        <w:rPr>
+          <w:rFonts w:ascii="Times" w:hAnsi="Times"/>
+          <w:noProof/>
+          <w:sz w:val="20"/>
+          <w:szCs w:val="20"/>
+        </w:rPr>
+        <w:t xml:space="preserve"> a leírtak alapján:</w:t>
       </w:r>
     </w:p>
     <w:p>
       <w:pPr>
+        <w:pStyle w:val="ListParagraph"/>
+        <w:numPr>
+          <w:ilvl w:val="0"/>
+          <w:numId w:val="14"/>
+        </w:numPr>
+        <w:spacing w:line="240" w:lineRule="auto"/>
+        <w:jc w:val="both"/>
+        <w:rPr>
+          <w:rFonts w:ascii="Times" w:hAnsi="Times"/>
+          <w:noProof/>
+          <w:sz w:val="20"/>
+          <w:szCs w:val="20"/>
+        </w:rPr>
+      </w:pPr>
+      <w:r>
+        <w:rPr>
+          <w:rFonts w:ascii="Times" w:hAnsi="Times"/>
+          <w:noProof/>
+          <w:sz w:val="20"/>
+          <w:szCs w:val="20"/>
+        </w:rPr>
+        <w:t xml:space="preserve">készítsen egy inicializáló metódust, amely minden teszt előtt </w:t>
+      </w:r>
+      <w:r>
+        <w:rPr>
+          <w:rFonts w:ascii="Times" w:hAnsi="Times"/>
+          <w:b/>
+          <w:bCs/>
+          <w:noProof/>
+          <w:sz w:val="20"/>
+          <w:szCs w:val="20"/>
+        </w:rPr>
+        <w:t>automatikusan</w:t>
+      </w:r>
+      <w:r>
+        <w:rPr>
+          <w:rFonts w:ascii="Times" w:hAnsi="Times"/>
+          <w:noProof/>
+          <w:sz w:val="20"/>
+          <w:szCs w:val="20"/>
+        </w:rPr>
+        <w:t xml:space="preserve"> lefut; ebben hozzon létre egy GroceryShop példányt és töltse fel pár elemmel a bevásárlókosarat (javasolt a példány referenciáját osztály szintre kihelyezni)</w:t>
+      </w:r>
+    </w:p>
+    <w:p>
+      <w:pPr>
+        <w:pStyle w:val="ListParagraph"/>
+        <w:numPr>
+          <w:ilvl w:val="0"/>
+          <w:numId w:val="14"/>
+        </w:numPr>
+        <w:spacing w:line="240" w:lineRule="auto"/>
+        <w:jc w:val="both"/>
+        <w:rPr>
+          <w:rFonts w:ascii="Times" w:hAnsi="Times"/>
+          <w:noProof/>
+          <w:sz w:val="20"/>
+          <w:szCs w:val="20"/>
+        </w:rPr>
+      </w:pPr>
+      <w:r>
+        <w:rPr>
+          <w:rFonts w:ascii="Times" w:hAnsi="Times"/>
+          <w:noProof/>
+          <w:sz w:val="20"/>
+          <w:szCs w:val="20"/>
+        </w:rPr>
+        <w:t xml:space="preserve">tesztelje le az </w:t>
+      </w:r>
+      <w:r>
+        <w:rPr>
+          <w:rFonts w:ascii="Times" w:hAnsi="Times"/>
+          <w:noProof/>
+          <w:sz w:val="20"/>
+          <w:szCs w:val="20"/>
+          <w:u w:val="single"/>
+        </w:rPr>
+        <w:t>AddToCart</w:t>
+      </w:r>
+      <w:r>
+        <w:rPr>
+          <w:rFonts w:ascii="Times" w:hAnsi="Times"/>
+          <w:noProof/>
+          <w:sz w:val="20"/>
+          <w:szCs w:val="20"/>
+        </w:rPr>
+        <w:t xml:space="preserve"> metódus működését, ellenőrizze, hogy a kosárba rakott elem tényleg belekerül-e</w:t>
+      </w:r>
+    </w:p>
+    <w:p>
+      <w:pPr>
+        <w:pStyle w:val="ListParagraph"/>
+        <w:numPr>
+          <w:ilvl w:val="0"/>
+          <w:numId w:val="14"/>
+        </w:numPr>
+        <w:spacing w:line="240" w:lineRule="auto"/>
+        <w:jc w:val="both"/>
+        <w:rPr>
+          <w:rFonts w:ascii="Times" w:hAnsi="Times"/>
+          <w:noProof/>
+          <w:sz w:val="20"/>
+          <w:szCs w:val="20"/>
+        </w:rPr>
+      </w:pPr>
+      <w:r>
+        <w:rPr>
+          <w:rFonts w:ascii="Times" w:hAnsi="Times"/>
+          <w:noProof/>
+          <w:sz w:val="20"/>
+          <w:szCs w:val="20"/>
+        </w:rPr>
+        <w:t xml:space="preserve">tesztelje le a </w:t>
+      </w:r>
+      <w:r>
+        <w:rPr>
+          <w:rFonts w:ascii="Times" w:hAnsi="Times"/>
+          <w:noProof/>
+          <w:sz w:val="20"/>
+          <w:szCs w:val="20"/>
+          <w:u w:val="single"/>
+        </w:rPr>
+        <w:t>FinalSumPrice</w:t>
+      </w:r>
+      <w:r>
+        <w:rPr>
+          <w:rFonts w:ascii="Times" w:hAnsi="Times"/>
+          <w:noProof/>
+          <w:sz w:val="20"/>
+          <w:szCs w:val="20"/>
+        </w:rPr>
+        <w:t xml:space="preserve"> metódus működését, hogy megfelelő paraméter esetén valóban dob-e kivételt</w:t>
+      </w:r>
+    </w:p>
+    <w:p>
+      <w:pPr>
+        <w:pStyle w:val="ListParagraph"/>
+        <w:numPr>
+          <w:ilvl w:val="0"/>
+          <w:numId w:val="14"/>
+        </w:numPr>
+        <w:spacing w:line="240" w:lineRule="auto"/>
+        <w:jc w:val="both"/>
+        <w:rPr>
+          <w:rFonts w:ascii="Times" w:hAnsi="Times"/>
+          <w:noProof/>
+          <w:sz w:val="20"/>
+          <w:szCs w:val="20"/>
+        </w:rPr>
+      </w:pPr>
+      <w:r>
+        <w:rPr>
+          <w:rFonts w:ascii="Times" w:hAnsi="Times"/>
+          <w:noProof/>
+          <w:sz w:val="20"/>
+          <w:szCs w:val="20"/>
+        </w:rPr>
+        <w:t xml:space="preserve">tesztelje le a </w:t>
+      </w:r>
+      <w:r>
+        <w:rPr>
+          <w:rFonts w:ascii="Times" w:hAnsi="Times"/>
+          <w:noProof/>
+          <w:sz w:val="20"/>
+          <w:szCs w:val="20"/>
+          <w:u w:val="single"/>
+        </w:rPr>
+        <w:t>FinalSumPrice</w:t>
+      </w:r>
+      <w:r>
+        <w:rPr>
+          <w:rFonts w:ascii="Times" w:hAnsi="Times"/>
+          <w:noProof/>
+          <w:sz w:val="20"/>
+          <w:szCs w:val="20"/>
+        </w:rPr>
+        <w:t xml:space="preserve"> metódust, hogy valóban jó értéket számol-e ki</w:t>
+      </w:r>
+    </w:p>
+    <w:p>
+      <w:pPr>
+        <w:pStyle w:val="ListParagraph"/>
+        <w:numPr>
+          <w:ilvl w:val="0"/>
+          <w:numId w:val="14"/>
+        </w:numPr>
+        <w:spacing w:line="240" w:lineRule="auto"/>
+        <w:jc w:val="both"/>
+        <w:rPr>
+          <w:rFonts w:ascii="Times" w:hAnsi="Times"/>
+          <w:noProof/>
+          <w:sz w:val="20"/>
+          <w:szCs w:val="20"/>
+        </w:rPr>
+      </w:pPr>
+      <w:r>
+        <w:rPr>
+          <w:rFonts w:ascii="Times" w:hAnsi="Times"/>
+          <w:noProof/>
+          <w:sz w:val="20"/>
+          <w:szCs w:val="20"/>
+        </w:rPr>
+        <w:t xml:space="preserve">teszteljele a </w:t>
+      </w:r>
+      <w:r>
+        <w:rPr>
+          <w:rFonts w:ascii="Times" w:hAnsi="Times"/>
+          <w:noProof/>
+          <w:sz w:val="20"/>
+          <w:szCs w:val="20"/>
+          <w:u w:val="single"/>
+        </w:rPr>
+        <w:t>SelectFoodByCriteria</w:t>
+      </w:r>
+      <w:r>
+        <w:rPr>
+          <w:rFonts w:ascii="Times" w:hAnsi="Times"/>
+          <w:noProof/>
+          <w:sz w:val="20"/>
+          <w:szCs w:val="20"/>
+        </w:rPr>
+        <w:t xml:space="preserve"> metódust, hozzon létre egy predicate delegáltat amely az 1 darabszámú termékeket nézi</w:t>
+      </w:r>
+    </w:p>
+    <w:p>
+      <w:pPr>
+        <w:spacing w:line="240" w:lineRule="auto"/>
+        <w:jc w:val="both"/>
+        <w:rPr>
+          <w:rFonts w:ascii="Times" w:hAnsi="Times"/>
+          <w:b/>
+          <w:bCs/>
+          <w:noProof/>
+          <w:sz w:val="20"/>
+          <w:szCs w:val="20"/>
+          <w:u w:val="single"/>
+        </w:rPr>
+      </w:pPr>
+      <w:r>
+        <w:rPr>
+          <w:rFonts w:ascii="Times" w:hAnsi="Times"/>
+          <w:b/>
+          <w:bCs/>
+          <w:noProof/>
+          <w:sz w:val="20"/>
+          <w:szCs w:val="20"/>
+          <w:u w:val="single"/>
+        </w:rPr>
+        <w:t>Feladat 3.</w:t>
+      </w:r>
+      <w:r>
+        <w:rPr>
+          <w:rFonts w:ascii="Times" w:hAnsi="Times"/>
+          <w:b/>
+          <w:bCs/>
+          <w:noProof/>
+          <w:sz w:val="20"/>
+          <w:szCs w:val="20"/>
+          <w:u w:val="single"/>
+        </w:rPr>
+        <w:tab/>
+      </w:r>
+      <w:r>
+        <w:rPr>
+          <w:rFonts w:ascii="Times" w:hAnsi="Times"/>
+          <w:b/>
+          <w:bCs/>
+          <w:noProof/>
+          <w:sz w:val="20"/>
+          <w:szCs w:val="20"/>
+          <w:u w:val="single"/>
+        </w:rPr>
+        <w:tab/>
+      </w:r>
+      <w:r>
+        <w:rPr>
+          <w:rFonts w:ascii="Times" w:hAnsi="Times"/>
+          <w:b/>
+          <w:bCs/>
+          <w:noProof/>
+          <w:sz w:val="20"/>
+          <w:szCs w:val="20"/>
+          <w:u w:val="single"/>
+        </w:rPr>
+        <w:tab/>
+      </w:r>
+      <w:r>
+        <w:rPr>
+          <w:rFonts w:ascii="Times" w:hAnsi="Times"/>
+          <w:b/>
+          <w:bCs/>
+          <w:noProof/>
+          <w:sz w:val="20"/>
+          <w:szCs w:val="20"/>
+          <w:u w:val="single"/>
+        </w:rPr>
+        <w:tab/>
+      </w:r>
+      <w:r>
+        <w:rPr>
+          <w:rFonts w:ascii="Times" w:hAnsi="Times"/>
+          <w:b/>
+          <w:bCs/>
+          <w:noProof/>
+          <w:sz w:val="20"/>
+          <w:szCs w:val="20"/>
+          <w:u w:val="single"/>
+        </w:rPr>
+        <w:tab/>
+      </w:r>
+      <w:r>
+        <w:rPr>
+          <w:rFonts w:ascii="Times" w:hAnsi="Times"/>
+          <w:b/>
+          <w:bCs/>
+          <w:noProof/>
+          <w:sz w:val="20"/>
+          <w:szCs w:val="20"/>
+          <w:u w:val="single"/>
+        </w:rPr>
+        <w:tab/>
+      </w:r>
+      <w:r>
+        <w:rPr>
+          <w:rFonts w:ascii="Times" w:hAnsi="Times"/>
+          <w:b/>
+          <w:bCs/>
+          <w:noProof/>
+          <w:sz w:val="20"/>
+          <w:szCs w:val="20"/>
+          <w:u w:val="single"/>
+        </w:rPr>
+        <w:tab/>
+      </w:r>
+      <w:r>
+        <w:rPr>
+          <w:rFonts w:ascii="Times" w:hAnsi="Times"/>
+          <w:b/>
+          <w:bCs/>
+          <w:noProof/>
+          <w:sz w:val="20"/>
+          <w:szCs w:val="20"/>
+          <w:u w:val="single"/>
+        </w:rPr>
+        <w:tab/>
+      </w:r>
+      <w:r>
+        <w:rPr>
+          <w:rFonts w:ascii="Times" w:hAnsi="Times"/>
+          <w:b/>
+          <w:bCs/>
+          <w:noProof/>
+          <w:sz w:val="20"/>
+          <w:szCs w:val="20"/>
+          <w:u w:val="single"/>
+        </w:rPr>
+        <w:tab/>
+      </w:r>
+      <w:r>
+        <w:rPr>
+          <w:rFonts w:ascii="Times" w:hAnsi="Times"/>
+          <w:b/>
+          <w:bCs/>
+          <w:noProof/>
+          <w:sz w:val="20"/>
+          <w:szCs w:val="20"/>
+          <w:u w:val="single"/>
+        </w:rPr>
+        <w:tab/>
+      </w:r>
+      <w:r>
+        <w:rPr>
+          <w:rFonts w:ascii="Times" w:hAnsi="Times"/>
+          <w:b/>
+          <w:bCs/>
+          <w:noProof/>
+          <w:sz w:val="20"/>
+          <w:szCs w:val="20"/>
+          <w:u w:val="single"/>
+        </w:rPr>
+        <w:tab/>
+      </w:r>
+      <w:r>
+        <w:rPr>
+          <w:rFonts w:ascii="Times" w:hAnsi="Times"/>
+          <w:b/>
+          <w:bCs/>
+          <w:noProof/>
+          <w:sz w:val="20"/>
+          <w:szCs w:val="20"/>
+          <w:u w:val="single"/>
+        </w:rPr>
+        <w:tab/>
+      </w:r>
+      <w:r>
+        <w:rPr>
+          <w:rFonts w:ascii="Times" w:hAnsi="Times"/>
+          <w:b/>
+          <w:bCs/>
+          <w:noProof/>
+          <w:sz w:val="20"/>
+          <w:szCs w:val="20"/>
+          <w:u w:val="single"/>
+        </w:rPr>
+        <w:t xml:space="preserve">            10</w:t>
+      </w:r>
+      <w:r>
+        <w:rPr>
+          <w:rFonts w:ascii="Times" w:hAnsi="Times"/>
+          <w:b/>
+          <w:bCs/>
+          <w:noProof/>
+          <w:sz w:val="20"/>
+          <w:szCs w:val="20"/>
+          <w:u w:val="single"/>
+        </w:rPr>
+        <w:t xml:space="preserve"> pont</w:t>
+      </w:r>
+    </w:p>
+    <w:p>
+      <w:pPr>
+        <w:spacing w:line="240" w:lineRule="auto"/>
+        <w:jc w:val="both"/>
+        <w:rPr>
+          <w:rFonts w:ascii="Times" w:hAnsi="Times"/>
+          <w:noProof/>
+          <w:sz w:val="20"/>
+          <w:szCs w:val="20"/>
+        </w:rPr>
+      </w:pPr>
+      <w:r>
+        <w:rPr>
+          <w:rFonts w:ascii="Times" w:hAnsi="Times"/>
+          <w:noProof/>
+          <w:sz w:val="20"/>
+          <w:szCs w:val="20"/>
+        </w:rPr>
+        <w:t xml:space="preserve">Egészítse ki a GroceryShop osztályt egy </w:t>
+      </w:r>
+      <w:r>
+        <w:rPr>
+          <w:rFonts w:ascii="Times" w:hAnsi="Times"/>
+          <w:noProof/>
+          <w:sz w:val="20"/>
+          <w:szCs w:val="20"/>
+          <w:u w:val="single"/>
+        </w:rPr>
+        <w:t>PlaceOrder</w:t>
+      </w:r>
+      <w:r>
+        <w:rPr>
+          <w:rFonts w:ascii="Times" w:hAnsi="Times"/>
+          <w:noProof/>
+          <w:sz w:val="20"/>
+          <w:szCs w:val="20"/>
+        </w:rPr>
+        <w:t xml:space="preserve"> metódussal, amely Task-ok segítségével fájlba írja a kosárban lévő termékek nevét / árát / darabszámát. A három tulajdonságra három külön „szálat” hozzon létre, </w:t>
+      </w:r>
+      <w:r>
+        <w:rPr>
+          <w:rFonts w:ascii="Times" w:hAnsi="Times"/>
+          <w:noProof/>
+          <w:sz w:val="20"/>
+          <w:szCs w:val="20"/>
+        </w:rPr>
+        <w:t>tehát egy szál dolgozik a neveken, egy az árakon és egy a darabszámokon. A</w:t>
+      </w:r>
+      <w:r>
+        <w:rPr>
+          <w:rFonts w:ascii="Times" w:hAnsi="Times"/>
+          <w:noProof/>
+          <w:sz w:val="20"/>
+          <w:szCs w:val="20"/>
+        </w:rPr>
+        <w:t xml:space="preserve"> működés idejét szimulálja a Thread.Sleep segítségével</w:t>
+      </w:r>
+      <w:r>
+        <w:rPr>
+          <w:rFonts w:ascii="Times" w:hAnsi="Times"/>
+          <w:noProof/>
+          <w:sz w:val="20"/>
+          <w:szCs w:val="20"/>
+        </w:rPr>
+        <w:t xml:space="preserve"> (2 msp, 5 msp és 10 msp)</w:t>
+      </w:r>
+      <w:r>
+        <w:rPr>
+          <w:rFonts w:ascii="Times" w:hAnsi="Times"/>
+          <w:noProof/>
+          <w:sz w:val="20"/>
+          <w:szCs w:val="20"/>
+        </w:rPr>
+        <w:t xml:space="preserve">. Írja ki a konzolra, hogy a task </w:t>
+      </w:r>
+      <w:r>
+        <w:rPr>
+          <w:rFonts w:ascii="Times" w:hAnsi="Times"/>
+          <w:noProof/>
+          <w:sz w:val="20"/>
+          <w:szCs w:val="20"/>
+        </w:rPr>
+        <w:t xml:space="preserve">elkezdődött </w:t>
+      </w:r>
+      <w:r>
+        <w:rPr>
+          <w:rFonts w:ascii="Times" w:hAnsi="Times"/>
+          <w:noProof/>
+          <w:sz w:val="20"/>
+          <w:szCs w:val="20"/>
+        </w:rPr>
+        <w:t>vagy befejeződött. A taskokat szinkronizálja és continuation segítségével írja ki a konzolra, ha minden task befejezte futását.</w:t>
+      </w:r>
+      <w:r>
+        <w:rPr>
+          <w:rFonts w:ascii="Times" w:hAnsi="Times"/>
+          <w:noProof/>
+          <w:sz w:val="20"/>
+          <w:szCs w:val="20"/>
+        </w:rPr>
+        <w:t xml:space="preserve"> A fájlok neveinek ezeket használja: names.txt, prices.txt, quantities.txt</w:t>
+      </w:r>
+    </w:p>
+    <w:p>
+      <w:pPr>
+        <w:spacing w:line="240" w:lineRule="auto"/>
+        <w:jc w:val="both"/>
+        <w:rPr>
+          <w:rFonts w:ascii="Times" w:hAnsi="Times"/>
+          <w:b/>
+          <w:bCs/>
+          <w:noProof/>
+          <w:sz w:val="20"/>
+          <w:szCs w:val="20"/>
+        </w:rPr>
+      </w:pPr>
+      <w:r>
+        <w:rPr>
+          <w:rFonts w:ascii="Times" w:hAnsi="Times"/>
+          <w:b/>
+          <w:bCs/>
+          <w:noProof/>
+          <w:sz w:val="20"/>
+          <w:szCs w:val="20"/>
+          <w:u w:val="single"/>
+        </w:rPr>
+        <w:t xml:space="preserve">Feladat </w:t>
+      </w:r>
+      <w:r>
+        <w:rPr>
+          <w:rFonts w:ascii="Times" w:hAnsi="Times"/>
+          <w:b/>
+          <w:bCs/>
+          <w:noProof/>
+          <w:sz w:val="20"/>
+          <w:szCs w:val="20"/>
+          <w:u w:val="single"/>
+        </w:rPr>
+        <w:t>4</w:t>
+      </w:r>
+      <w:r>
+        <w:rPr>
+          <w:rFonts w:ascii="Times" w:hAnsi="Times"/>
+          <w:b/>
+          <w:bCs/>
+          <w:noProof/>
+          <w:sz w:val="20"/>
+          <w:szCs w:val="20"/>
+          <w:u w:val="single"/>
+        </w:rPr>
+        <w:t>.</w:t>
+      </w:r>
+      <w:r>
+        <w:rPr>
+          <w:rFonts w:ascii="Times" w:hAnsi="Times"/>
+          <w:b/>
+          <w:bCs/>
+          <w:noProof/>
+          <w:sz w:val="20"/>
+          <w:szCs w:val="20"/>
+          <w:u w:val="single"/>
+        </w:rPr>
+        <w:tab/>
+      </w:r>
+      <w:r>
+        <w:rPr>
+          <w:rFonts w:ascii="Times" w:hAnsi="Times"/>
+          <w:b/>
+          <w:bCs/>
+          <w:noProof/>
+          <w:sz w:val="20"/>
+          <w:szCs w:val="20"/>
+          <w:u w:val="single"/>
+        </w:rPr>
+        <w:tab/>
+      </w:r>
+      <w:r>
+        <w:rPr>
+          <w:rFonts w:ascii="Times" w:hAnsi="Times"/>
+          <w:b/>
+          <w:bCs/>
+          <w:noProof/>
+          <w:sz w:val="20"/>
+          <w:szCs w:val="20"/>
+          <w:u w:val="single"/>
+        </w:rPr>
+        <w:tab/>
+      </w:r>
+      <w:r>
+        <w:rPr>
+          <w:rFonts w:ascii="Times" w:hAnsi="Times"/>
+          <w:b/>
+          <w:bCs/>
+          <w:noProof/>
+          <w:sz w:val="20"/>
+          <w:szCs w:val="20"/>
+          <w:u w:val="single"/>
+        </w:rPr>
+        <w:tab/>
+      </w:r>
+      <w:r>
+        <w:rPr>
+          <w:rFonts w:ascii="Times" w:hAnsi="Times"/>
+          <w:b/>
+          <w:bCs/>
+          <w:noProof/>
+          <w:sz w:val="20"/>
+          <w:szCs w:val="20"/>
+          <w:u w:val="single"/>
+        </w:rPr>
+        <w:tab/>
+      </w:r>
+      <w:r>
+        <w:rPr>
+          <w:rFonts w:ascii="Times" w:hAnsi="Times"/>
+          <w:b/>
+          <w:bCs/>
+          <w:noProof/>
+          <w:sz w:val="20"/>
+          <w:szCs w:val="20"/>
+          <w:u w:val="single"/>
+        </w:rPr>
+        <w:tab/>
+      </w:r>
+      <w:r>
+        <w:rPr>
+          <w:rFonts w:ascii="Times" w:hAnsi="Times"/>
+          <w:b/>
+          <w:bCs/>
+          <w:noProof/>
+          <w:sz w:val="20"/>
+          <w:szCs w:val="20"/>
+          <w:u w:val="single"/>
+        </w:rPr>
+        <w:tab/>
+      </w:r>
+      <w:r>
+        <w:rPr>
+          <w:rFonts w:ascii="Times" w:hAnsi="Times"/>
+          <w:b/>
+          <w:bCs/>
+          <w:noProof/>
+          <w:sz w:val="20"/>
+          <w:szCs w:val="20"/>
+          <w:u w:val="single"/>
+        </w:rPr>
+        <w:tab/>
+      </w:r>
+      <w:r>
+        <w:rPr>
+          <w:rFonts w:ascii="Times" w:hAnsi="Times"/>
+          <w:b/>
+          <w:bCs/>
+          <w:noProof/>
+          <w:sz w:val="20"/>
+          <w:szCs w:val="20"/>
+          <w:u w:val="single"/>
+        </w:rPr>
+        <w:tab/>
+      </w:r>
+      <w:r>
+        <w:rPr>
+          <w:rFonts w:ascii="Times" w:hAnsi="Times"/>
+          <w:b/>
+          <w:bCs/>
+          <w:noProof/>
+          <w:sz w:val="20"/>
+          <w:szCs w:val="20"/>
+          <w:u w:val="single"/>
+        </w:rPr>
+        <w:tab/>
+      </w:r>
+      <w:r>
+        <w:rPr>
+          <w:rFonts w:ascii="Times" w:hAnsi="Times"/>
+          <w:b/>
+          <w:bCs/>
+          <w:noProof/>
+          <w:sz w:val="20"/>
+          <w:szCs w:val="20"/>
+          <w:u w:val="single"/>
+        </w:rPr>
+        <w:tab/>
+      </w:r>
+      <w:r>
+        <w:rPr>
+          <w:rFonts w:ascii="Times" w:hAnsi="Times"/>
+          <w:b/>
+          <w:bCs/>
+          <w:noProof/>
+          <w:sz w:val="20"/>
+          <w:szCs w:val="20"/>
+          <w:u w:val="single"/>
+        </w:rPr>
+        <w:tab/>
+      </w:r>
+      <w:r>
+        <w:rPr>
+          <w:rFonts w:ascii="Times" w:hAnsi="Times"/>
+          <w:b/>
+          <w:bCs/>
+          <w:noProof/>
+          <w:sz w:val="20"/>
+          <w:szCs w:val="20"/>
+          <w:u w:val="single"/>
+        </w:rPr>
+        <w:tab/>
+        <w:t>3</w:t>
+      </w:r>
+      <w:r>
+        <w:rPr>
+          <w:rFonts w:ascii="Times" w:hAnsi="Times"/>
+          <w:b/>
+          <w:bCs/>
+          <w:noProof/>
+          <w:sz w:val="20"/>
+          <w:szCs w:val="20"/>
+          <w:u w:val="single"/>
+        </w:rPr>
+        <w:t xml:space="preserve"> pont</w:t>
+      </w:r>
+    </w:p>
+    <w:p>
+      <w:pPr>
+        <w:spacing w:line="240" w:lineRule="auto"/>
+        <w:jc w:val="both"/>
+        <w:rPr>
+          <w:rFonts w:ascii="Times" w:hAnsi="Times"/>
+          <w:noProof/>
+          <w:sz w:val="20"/>
+          <w:szCs w:val="20"/>
+        </w:rPr>
+      </w:pPr>
+      <w:r>
+        <w:rPr>
+          <w:rFonts w:ascii="Times" w:hAnsi="Times"/>
+          <w:noProof/>
+          <w:sz w:val="20"/>
+          <w:szCs w:val="20"/>
+        </w:rPr>
+        <w:t>A Main részből tesztelje le a párhuzamosságért felelős részt, valamint adjon választ kommentezve az alábbi kérdésekre:</w:t>
+      </w:r>
+    </w:p>
+    <w:p>
+      <w:pPr>
+        <w:pStyle w:val="ListParagraph"/>
+        <w:numPr>
+          <w:ilvl w:val="0"/>
+          <w:numId w:val="15"/>
+        </w:numPr>
+        <w:spacing w:line="240" w:lineRule="auto"/>
+        <w:jc w:val="both"/>
+        <w:rPr>
+          <w:rFonts w:ascii="Times" w:hAnsi="Times"/>
+          <w:noProof/>
+          <w:sz w:val="20"/>
+          <w:szCs w:val="20"/>
+        </w:rPr>
+      </w:pPr>
+      <w:r>
+        <w:rPr>
+          <w:rFonts w:ascii="Times" w:hAnsi="Times"/>
+          <w:noProof/>
+          <w:sz w:val="20"/>
+          <w:szCs w:val="20"/>
+        </w:rPr>
+        <w:t>Mutassa be a dependency injection működését egy egyszerű példán (DI nélküli kód ==&gt; kód + DI)?</w:t>
+      </w:r>
+    </w:p>
+    <w:p>
+      <w:pPr>
+        <w:pStyle w:val="ListParagraph"/>
+        <w:numPr>
+          <w:ilvl w:val="0"/>
+          <w:numId w:val="15"/>
+        </w:numPr>
+        <w:spacing w:line="240" w:lineRule="auto"/>
+        <w:jc w:val="both"/>
+        <w:rPr>
+          <w:rFonts w:ascii="Times" w:hAnsi="Times"/>
+          <w:b/>
+          <w:bCs/>
+          <w:noProof/>
+          <w:sz w:val="20"/>
+          <w:szCs w:val="20"/>
+          <w:u w:val="single"/>
+        </w:rPr>
+      </w:pPr>
+      <w:r>
+        <w:rPr>
+          <w:rFonts w:ascii="Times" w:hAnsi="Times"/>
+          <w:noProof/>
+          <w:sz w:val="20"/>
+          <w:szCs w:val="20"/>
+        </w:rPr>
+        <w:t>Mik az ORM használatának előnyei?</w:t>
+      </w:r>
+    </w:p>
+    <w:p>
+      <w:pPr>
+        <w:pStyle w:val="ListParagraph"/>
+        <w:numPr>
+          <w:ilvl w:val="0"/>
+          <w:numId w:val="15"/>
+        </w:numPr>
+        <w:spacing w:line="240" w:lineRule="auto"/>
+        <w:jc w:val="both"/>
+        <w:rPr>
+          <w:rFonts w:ascii="Times" w:hAnsi="Times"/>
+          <w:b/>
+          <w:bCs/>
+          <w:noProof/>
+          <w:sz w:val="20"/>
+          <w:szCs w:val="20"/>
+          <w:u w:val="single"/>
+        </w:rPr>
+      </w:pPr>
+      <w:r>
+        <w:rPr>
+          <w:rFonts w:ascii="Times" w:hAnsi="Times"/>
+          <w:noProof/>
+          <w:sz w:val="20"/>
+          <w:szCs w:val="20"/>
+        </w:rPr>
+        <w:t>Mi a különbség a static linking és a dynamic linking között?</w:t>
+      </w:r>
+    </w:p>
+    <w:p>
+      <w:pPr>
+        <w:spacing w:line="240" w:lineRule="auto"/>
+        <w:jc w:val="both"/>
+        <w:rPr>
+          <w:rFonts w:ascii="Times" w:hAnsi="Times"/>
+          <w:b/>
+          <w:bCs/>
+          <w:noProof/>
+          <w:sz w:val="20"/>
+          <w:szCs w:val="20"/>
+          <w:u w:val="single"/>
+        </w:rPr>
+      </w:pPr>
+    </w:p>
+    <w:p>
+      <w:pPr>
         <w:jc w:val="center"/>
         <w:rPr>
           <w:rFonts w:ascii="Times" w:hAnsi="Times"/>
@@ -3633,7 +2223,10 @@
         </w:rPr>
         <w:br/>
       </w:r>
-      <w:r>
+    </w:p>
+    <w:p>
+      <w:pPr>
+        <w:jc w:val="center"/>
         <w:rPr>
           <w:rFonts w:ascii="Times" w:hAnsi="Times"/>
           <w:i/>
@@ -3641,8 +2234,7 @@
           <w:sz w:val="18"/>
           <w:szCs w:val="18"/>
         </w:rPr>
-        <w:t xml:space="preserve">A feladat megoldása közben </w:t>
-      </w:r>
+      </w:pPr>
       <w:r>
         <w:rPr>
           <w:rFonts w:ascii="Times" w:hAnsi="Times"/>
@@ -3651,7 +2243,7 @@
           <w:sz w:val="18"/>
           <w:szCs w:val="18"/>
         </w:rPr>
-        <w:t>alkalmazza a tanult elveket és szintaktikákat.</w:t>
+        <w:t xml:space="preserve">A feladat megoldása közben </w:t>
       </w:r>
       <w:r>
         <w:rPr>
@@ -3661,7 +2253,7 @@
           <w:sz w:val="18"/>
           <w:szCs w:val="18"/>
         </w:rPr>
-        <w:br/>
+        <w:t>alkalmazza a tanult elveket és szintaktikákat.</w:t>
       </w:r>
       <w:r>
         <w:rPr>
@@ -3671,9 +2263,12 @@
           <w:sz w:val="18"/>
           <w:szCs w:val="18"/>
         </w:rPr>
-        <w:t xml:space="preserve">A feladat megoldására </w:t>
-      </w:r>
-      <w:r>
+        <w:br/>
+      </w:r>
+    </w:p>
+    <w:p>
+      <w:pPr>
+        <w:jc w:val="center"/>
         <w:rPr>
           <w:rFonts w:ascii="Times" w:hAnsi="Times"/>
           <w:i/>
@@ -3681,8 +2276,7 @@
           <w:sz w:val="18"/>
           <w:szCs w:val="18"/>
         </w:rPr>
-        <w:t>90</w:t>
-      </w:r>
+      </w:pPr>
       <w:r>
         <w:rPr>
           <w:rFonts w:ascii="Times" w:hAnsi="Times"/>
@@ -3691,7 +2285,7 @@
           <w:sz w:val="18"/>
           <w:szCs w:val="18"/>
         </w:rPr>
-        <w:t xml:space="preserve"> perc áll rendelkezésre.</w:t>
+        <w:t xml:space="preserve">A feladat megoldására </w:t>
       </w:r>
       <w:r>
         <w:rPr>
@@ -3701,7 +2295,7 @@
           <w:sz w:val="18"/>
           <w:szCs w:val="18"/>
         </w:rPr>
-        <w:br/>
+        <w:t>90</w:t>
       </w:r>
       <w:r>
         <w:rPr>
@@ -3711,7 +2305,38 @@
           <w:sz w:val="18"/>
           <w:szCs w:val="18"/>
         </w:rPr>
-        <w:lastRenderedPageBreak/>
+        <w:t xml:space="preserve"> perc áll rendelkezésre.</w:t>
+      </w:r>
+    </w:p>
+    <w:p>
+      <w:pPr>
+        <w:jc w:val="center"/>
+        <w:rPr>
+          <w:rFonts w:ascii="Times" w:hAnsi="Times"/>
+          <w:i/>
+          <w:noProof/>
+          <w:sz w:val="18"/>
+          <w:szCs w:val="18"/>
+        </w:rPr>
+      </w:pPr>
+      <w:r>
+        <w:rPr>
+          <w:rFonts w:ascii="Times" w:hAnsi="Times"/>
+          <w:i/>
+          <w:noProof/>
+          <w:sz w:val="18"/>
+          <w:szCs w:val="18"/>
+        </w:rPr>
+        <w:br/>
+      </w:r>
+      <w:r>
+        <w:rPr>
+          <w:rFonts w:ascii="Times" w:hAnsi="Times"/>
+          <w:i/>
+          <w:noProof/>
+          <w:sz w:val="18"/>
+          <w:szCs w:val="18"/>
+        </w:rPr>
         <w:t xml:space="preserve">A kész feladatot </w:t>
       </w:r>
       <w:r>
@@ -4367,6 +2992,345 @@
     </w:lvl>
   </w:abstractNum>
   <w:abstractNum w:abstractNumId="4" w15:restartNumberingAfterBreak="0">
+    <w:nsid w:val="29054E8E"/>
+    <w:multiLevelType w:val="hybridMultilevel"/>
+    <w:tmpl w:val="A76A2F34"/>
+    <w:lvl w:ilvl="0" w:tplc="3FBEEBB0">
+      <w:start w:val="1"/>
+      <w:numFmt w:val="bullet"/>
+      <w:lvlText w:val=""/>
+      <w:lvlJc w:val="left"/>
+      <w:pPr>
+        <w:ind w:left="720" w:hanging="360"/>
+      </w:pPr>
+      <w:rPr>
+        <w:rFonts w:ascii="Symbol" w:hAnsi="Symbol" w:hint="default"/>
+      </w:rPr>
+    </w:lvl>
+    <w:lvl w:ilvl="1" w:tplc="040E0003" w:tentative="1">
+      <w:start w:val="1"/>
+      <w:numFmt w:val="bullet"/>
+      <w:lvlText w:val="o"/>
+      <w:lvlJc w:val="left"/>
+      <w:pPr>
+        <w:ind w:left="1440" w:hanging="360"/>
+      </w:pPr>
+      <w:rPr>
+        <w:rFonts w:ascii="Courier New" w:hAnsi="Courier New" w:cs="Courier New" w:hint="default"/>
+      </w:rPr>
+    </w:lvl>
+    <w:lvl w:ilvl="2" w:tplc="040E0005" w:tentative="1">
+      <w:start w:val="1"/>
+      <w:numFmt w:val="bullet"/>
+      <w:lvlText w:val=""/>
+      <w:lvlJc w:val="left"/>
+      <w:pPr>
+        <w:ind w:left="2160" w:hanging="360"/>
+      </w:pPr>
+      <w:rPr>
+        <w:rFonts w:ascii="Wingdings" w:hAnsi="Wingdings" w:hint="default"/>
+      </w:rPr>
+    </w:lvl>
+    <w:lvl w:ilvl="3" w:tplc="040E0001" w:tentative="1">
+      <w:start w:val="1"/>
+      <w:numFmt w:val="bullet"/>
+      <w:lvlText w:val=""/>
+      <w:lvlJc w:val="left"/>
+      <w:pPr>
+        <w:ind w:left="2880" w:hanging="360"/>
+      </w:pPr>
+      <w:rPr>
+        <w:rFonts w:ascii="Symbol" w:hAnsi="Symbol" w:hint="default"/>
+      </w:rPr>
+    </w:lvl>
+    <w:lvl w:ilvl="4" w:tplc="040E0003" w:tentative="1">
+      <w:start w:val="1"/>
+      <w:numFmt w:val="bullet"/>
+      <w:lvlText w:val="o"/>
+      <w:lvlJc w:val="left"/>
+      <w:pPr>
+        <w:ind w:left="3600" w:hanging="360"/>
+      </w:pPr>
+      <w:rPr>
+        <w:rFonts w:ascii="Courier New" w:hAnsi="Courier New" w:cs="Courier New" w:hint="default"/>
+      </w:rPr>
+    </w:lvl>
+    <w:lvl w:ilvl="5" w:tplc="040E0005" w:tentative="1">
+      <w:start w:val="1"/>
+      <w:numFmt w:val="bullet"/>
+      <w:lvlText w:val=""/>
+      <w:lvlJc w:val="left"/>
+      <w:pPr>
+        <w:ind w:left="4320" w:hanging="360"/>
+      </w:pPr>
+      <w:rPr>
+        <w:rFonts w:ascii="Wingdings" w:hAnsi="Wingdings" w:hint="default"/>
+      </w:rPr>
+    </w:lvl>
+    <w:lvl w:ilvl="6" w:tplc="040E0001" w:tentative="1">
+      <w:start w:val="1"/>
+      <w:numFmt w:val="bullet"/>
+      <w:lvlText w:val=""/>
+      <w:lvlJc w:val="left"/>
+      <w:pPr>
+        <w:ind w:left="5040" w:hanging="360"/>
+      </w:pPr>
+      <w:rPr>
+        <w:rFonts w:ascii="Symbol" w:hAnsi="Symbol" w:hint="default"/>
+      </w:rPr>
+    </w:lvl>
+    <w:lvl w:ilvl="7" w:tplc="040E0003" w:tentative="1">
+      <w:start w:val="1"/>
+      <w:numFmt w:val="bullet"/>
+      <w:lvlText w:val="o"/>
+      <w:lvlJc w:val="left"/>
+      <w:pPr>
+        <w:ind w:left="5760" w:hanging="360"/>
+      </w:pPr>
+      <w:rPr>
+        <w:rFonts w:ascii="Courier New" w:hAnsi="Courier New" w:cs="Courier New" w:hint="default"/>
+      </w:rPr>
+    </w:lvl>
+    <w:lvl w:ilvl="8" w:tplc="040E0005" w:tentative="1">
+      <w:start w:val="1"/>
+      <w:numFmt w:val="bullet"/>
+      <w:lvlText w:val=""/>
+      <w:lvlJc w:val="left"/>
+      <w:pPr>
+        <w:ind w:left="6480" w:hanging="360"/>
+      </w:pPr>
+      <w:rPr>
+        <w:rFonts w:ascii="Wingdings" w:hAnsi="Wingdings" w:hint="default"/>
+      </w:rPr>
+    </w:lvl>
+  </w:abstractNum>
+  <w:abstractNum w:abstractNumId="5" w15:restartNumberingAfterBreak="0">
+    <w:nsid w:val="2CE503A9"/>
+    <w:multiLevelType w:val="hybridMultilevel"/>
+    <w:tmpl w:val="4DA62A40"/>
+    <w:lvl w:ilvl="0" w:tplc="3FBEEBB0">
+      <w:start w:val="1"/>
+      <w:numFmt w:val="bullet"/>
+      <w:lvlText w:val=""/>
+      <w:lvlJc w:val="left"/>
+      <w:pPr>
+        <w:ind w:left="720" w:hanging="360"/>
+      </w:pPr>
+      <w:rPr>
+        <w:rFonts w:ascii="Symbol" w:hAnsi="Symbol" w:hint="default"/>
+      </w:rPr>
+    </w:lvl>
+    <w:lvl w:ilvl="1" w:tplc="040E0003" w:tentative="1">
+      <w:start w:val="1"/>
+      <w:numFmt w:val="bullet"/>
+      <w:lvlText w:val="o"/>
+      <w:lvlJc w:val="left"/>
+      <w:pPr>
+        <w:ind w:left="1440" w:hanging="360"/>
+      </w:pPr>
+      <w:rPr>
+        <w:rFonts w:ascii="Courier New" w:hAnsi="Courier New" w:cs="Courier New" w:hint="default"/>
+      </w:rPr>
+    </w:lvl>
+    <w:lvl w:ilvl="2" w:tplc="040E0005" w:tentative="1">
+      <w:start w:val="1"/>
+      <w:numFmt w:val="bullet"/>
+      <w:lvlText w:val=""/>
+      <w:lvlJc w:val="left"/>
+      <w:pPr>
+        <w:ind w:left="2160" w:hanging="360"/>
+      </w:pPr>
+      <w:rPr>
+        <w:rFonts w:ascii="Wingdings" w:hAnsi="Wingdings" w:hint="default"/>
+      </w:rPr>
+    </w:lvl>
+    <w:lvl w:ilvl="3" w:tplc="040E0001" w:tentative="1">
+      <w:start w:val="1"/>
+      <w:numFmt w:val="bullet"/>
+      <w:lvlText w:val=""/>
+      <w:lvlJc w:val="left"/>
+      <w:pPr>
+        <w:ind w:left="2880" w:hanging="360"/>
+      </w:pPr>
+      <w:rPr>
+        <w:rFonts w:ascii="Symbol" w:hAnsi="Symbol" w:hint="default"/>
+      </w:rPr>
+    </w:lvl>
+    <w:lvl w:ilvl="4" w:tplc="040E0003" w:tentative="1">
+      <w:start w:val="1"/>
+      <w:numFmt w:val="bullet"/>
+      <w:lvlText w:val="o"/>
+      <w:lvlJc w:val="left"/>
+      <w:pPr>
+        <w:ind w:left="3600" w:hanging="360"/>
+      </w:pPr>
+      <w:rPr>
+        <w:rFonts w:ascii="Courier New" w:hAnsi="Courier New" w:cs="Courier New" w:hint="default"/>
+      </w:rPr>
+    </w:lvl>
+    <w:lvl w:ilvl="5" w:tplc="040E0005" w:tentative="1">
+      <w:start w:val="1"/>
+      <w:numFmt w:val="bullet"/>
+      <w:lvlText w:val=""/>
+      <w:lvlJc w:val="left"/>
+      <w:pPr>
+        <w:ind w:left="4320" w:hanging="360"/>
+      </w:pPr>
+      <w:rPr>
+        <w:rFonts w:ascii="Wingdings" w:hAnsi="Wingdings" w:hint="default"/>
+      </w:rPr>
+    </w:lvl>
+    <w:lvl w:ilvl="6" w:tplc="040E0001" w:tentative="1">
+      <w:start w:val="1"/>
+      <w:numFmt w:val="bullet"/>
+      <w:lvlText w:val=""/>
+      <w:lvlJc w:val="left"/>
+      <w:pPr>
+        <w:ind w:left="5040" w:hanging="360"/>
+      </w:pPr>
+      <w:rPr>
+        <w:rFonts w:ascii="Symbol" w:hAnsi="Symbol" w:hint="default"/>
+      </w:rPr>
+    </w:lvl>
+    <w:lvl w:ilvl="7" w:tplc="040E0003" w:tentative="1">
+      <w:start w:val="1"/>
+      <w:numFmt w:val="bullet"/>
+      <w:lvlText w:val="o"/>
+      <w:lvlJc w:val="left"/>
+      <w:pPr>
+        <w:ind w:left="5760" w:hanging="360"/>
+      </w:pPr>
+      <w:rPr>
+        <w:rFonts w:ascii="Courier New" w:hAnsi="Courier New" w:cs="Courier New" w:hint="default"/>
+      </w:rPr>
+    </w:lvl>
+    <w:lvl w:ilvl="8" w:tplc="040E0005" w:tentative="1">
+      <w:start w:val="1"/>
+      <w:numFmt w:val="bullet"/>
+      <w:lvlText w:val=""/>
+      <w:lvlJc w:val="left"/>
+      <w:pPr>
+        <w:ind w:left="6480" w:hanging="360"/>
+      </w:pPr>
+      <w:rPr>
+        <w:rFonts w:ascii="Wingdings" w:hAnsi="Wingdings" w:hint="default"/>
+      </w:rPr>
+    </w:lvl>
+  </w:abstractNum>
+  <w:abstractNum w:abstractNumId="6" w15:restartNumberingAfterBreak="0">
+    <w:nsid w:val="2F701A25"/>
+    <w:multiLevelType w:val="hybridMultilevel"/>
+    <w:tmpl w:val="87705FD2"/>
+    <w:lvl w:ilvl="0" w:tplc="040E0001">
+      <w:start w:val="1"/>
+      <w:numFmt w:val="bullet"/>
+      <w:lvlText w:val=""/>
+      <w:lvlJc w:val="left"/>
+      <w:pPr>
+        <w:ind w:left="720" w:hanging="360"/>
+      </w:pPr>
+      <w:rPr>
+        <w:rFonts w:ascii="Symbol" w:hAnsi="Symbol" w:hint="default"/>
+      </w:rPr>
+    </w:lvl>
+    <w:lvl w:ilvl="1" w:tplc="040E0003" w:tentative="1">
+      <w:start w:val="1"/>
+      <w:numFmt w:val="bullet"/>
+      <w:lvlText w:val="o"/>
+      <w:lvlJc w:val="left"/>
+      <w:pPr>
+        <w:ind w:left="1440" w:hanging="360"/>
+      </w:pPr>
+      <w:rPr>
+        <w:rFonts w:ascii="Courier New" w:hAnsi="Courier New" w:cs="Courier New" w:hint="default"/>
+      </w:rPr>
+    </w:lvl>
+    <w:lvl w:ilvl="2" w:tplc="040E0005" w:tentative="1">
+      <w:start w:val="1"/>
+      <w:numFmt w:val="bullet"/>
+      <w:lvlText w:val=""/>
+      <w:lvlJc w:val="left"/>
+      <w:pPr>
+        <w:ind w:left="2160" w:hanging="360"/>
+      </w:pPr>
+      <w:rPr>
+        <w:rFonts w:ascii="Wingdings" w:hAnsi="Wingdings" w:hint="default"/>
+      </w:rPr>
+    </w:lvl>
+    <w:lvl w:ilvl="3" w:tplc="040E0001" w:tentative="1">
+      <w:start w:val="1"/>
+      <w:numFmt w:val="bullet"/>
+      <w:lvlText w:val=""/>
+      <w:lvlJc w:val="left"/>
+      <w:pPr>
+        <w:ind w:left="2880" w:hanging="360"/>
+      </w:pPr>
+      <w:rPr>
+        <w:rFonts w:ascii="Symbol" w:hAnsi="Symbol" w:hint="default"/>
+      </w:rPr>
+    </w:lvl>
+    <w:lvl w:ilvl="4" w:tplc="040E0003" w:tentative="1">
+      <w:start w:val="1"/>
+      <w:numFmt w:val="bullet"/>
+      <w:lvlText w:val="o"/>
+      <w:lvlJc w:val="left"/>
+      <w:pPr>
+        <w:ind w:left="3600" w:hanging="360"/>
+      </w:pPr>
+      <w:rPr>
+        <w:rFonts w:ascii="Courier New" w:hAnsi="Courier New" w:cs="Courier New" w:hint="default"/>
+      </w:rPr>
+    </w:lvl>
+    <w:lvl w:ilvl="5" w:tplc="040E0005" w:tentative="1">
+      <w:start w:val="1"/>
+      <w:numFmt w:val="bullet"/>
+      <w:lvlText w:val=""/>
+      <w:lvlJc w:val="left"/>
+      <w:pPr>
+        <w:ind w:left="4320" w:hanging="360"/>
+      </w:pPr>
+      <w:rPr>
+        <w:rFonts w:ascii="Wingdings" w:hAnsi="Wingdings" w:hint="default"/>
+      </w:rPr>
+    </w:lvl>
+    <w:lvl w:ilvl="6" w:tplc="040E0001" w:tentative="1">
+      <w:start w:val="1"/>
+      <w:numFmt w:val="bullet"/>
+      <w:lvlText w:val=""/>
+      <w:lvlJc w:val="left"/>
+      <w:pPr>
+        <w:ind w:left="5040" w:hanging="360"/>
+      </w:pPr>
+      <w:rPr>
+        <w:rFonts w:ascii="Symbol" w:hAnsi="Symbol" w:hint="default"/>
+      </w:rPr>
+    </w:lvl>
+    <w:lvl w:ilvl="7" w:tplc="040E0003" w:tentative="1">
+      <w:start w:val="1"/>
+      <w:numFmt w:val="bullet"/>
+      <w:lvlText w:val="o"/>
+      <w:lvlJc w:val="left"/>
+      <w:pPr>
+        <w:ind w:left="5760" w:hanging="360"/>
+      </w:pPr>
+      <w:rPr>
+        <w:rFonts w:ascii="Courier New" w:hAnsi="Courier New" w:cs="Courier New" w:hint="default"/>
+      </w:rPr>
+    </w:lvl>
+    <w:lvl w:ilvl="8" w:tplc="040E0005" w:tentative="1">
+      <w:start w:val="1"/>
+      <w:numFmt w:val="bullet"/>
+      <w:lvlText w:val=""/>
+      <w:lvlJc w:val="left"/>
+      <w:pPr>
+        <w:ind w:left="6480" w:hanging="360"/>
+      </w:pPr>
+      <w:rPr>
+        <w:rFonts w:ascii="Wingdings" w:hAnsi="Wingdings" w:hint="default"/>
+      </w:rPr>
+    </w:lvl>
+  </w:abstractNum>
+  <w:abstractNum w:abstractNumId="7" w15:restartNumberingAfterBreak="0">
     <w:nsid w:val="432F1D5D"/>
     <w:multiLevelType w:val="hybridMultilevel"/>
     <w:tmpl w:val="1A8021AA"/>
@@ -4455,7 +3419,7 @@
       </w:pPr>
     </w:lvl>
   </w:abstractNum>
-  <w:abstractNum w:abstractNumId="5" w15:restartNumberingAfterBreak="0">
+  <w:abstractNum w:abstractNumId="8" w15:restartNumberingAfterBreak="0">
     <w:nsid w:val="4AEE5301"/>
     <w:multiLevelType w:val="hybridMultilevel"/>
     <w:tmpl w:val="21E21F36"/>
@@ -4568,7 +3532,7 @@
       </w:rPr>
     </w:lvl>
   </w:abstractNum>
-  <w:abstractNum w:abstractNumId="6" w15:restartNumberingAfterBreak="0">
+  <w:abstractNum w:abstractNumId="9" w15:restartNumberingAfterBreak="0">
     <w:nsid w:val="4C6B588A"/>
     <w:multiLevelType w:val="hybridMultilevel"/>
     <w:tmpl w:val="B9E64D60"/>
@@ -4680,7 +3644,120 @@
       </w:rPr>
     </w:lvl>
   </w:abstractNum>
-  <w:abstractNum w:abstractNumId="7" w15:restartNumberingAfterBreak="0">
+  <w:abstractNum w:abstractNumId="10" w15:restartNumberingAfterBreak="0">
+    <w:nsid w:val="60277433"/>
+    <w:multiLevelType w:val="hybridMultilevel"/>
+    <w:tmpl w:val="5472245C"/>
+    <w:lvl w:ilvl="0" w:tplc="3FBEEBB0">
+      <w:start w:val="1"/>
+      <w:numFmt w:val="bullet"/>
+      <w:lvlText w:val=""/>
+      <w:lvlJc w:val="left"/>
+      <w:pPr>
+        <w:ind w:left="720" w:hanging="360"/>
+      </w:pPr>
+      <w:rPr>
+        <w:rFonts w:ascii="Symbol" w:hAnsi="Symbol" w:hint="default"/>
+      </w:rPr>
+    </w:lvl>
+    <w:lvl w:ilvl="1" w:tplc="040E0003" w:tentative="1">
+      <w:start w:val="1"/>
+      <w:numFmt w:val="bullet"/>
+      <w:lvlText w:val="o"/>
+      <w:lvlJc w:val="left"/>
+      <w:pPr>
+        <w:ind w:left="1440" w:hanging="360"/>
+      </w:pPr>
+      <w:rPr>
+        <w:rFonts w:ascii="Courier New" w:hAnsi="Courier New" w:cs="Courier New" w:hint="default"/>
+      </w:rPr>
+    </w:lvl>
+    <w:lvl w:ilvl="2" w:tplc="040E0005" w:tentative="1">
+      <w:start w:val="1"/>
+      <w:numFmt w:val="bullet"/>
+      <w:lvlText w:val=""/>
+      <w:lvlJc w:val="left"/>
+      <w:pPr>
+        <w:ind w:left="2160" w:hanging="360"/>
+      </w:pPr>
+      <w:rPr>
+        <w:rFonts w:ascii="Wingdings" w:hAnsi="Wingdings" w:hint="default"/>
+      </w:rPr>
+    </w:lvl>
+    <w:lvl w:ilvl="3" w:tplc="040E0001" w:tentative="1">
+      <w:start w:val="1"/>
+      <w:numFmt w:val="bullet"/>
+      <w:lvlText w:val=""/>
+      <w:lvlJc w:val="left"/>
+      <w:pPr>
+        <w:ind w:left="2880" w:hanging="360"/>
+      </w:pPr>
+      <w:rPr>
+        <w:rFonts w:ascii="Symbol" w:hAnsi="Symbol" w:hint="default"/>
+      </w:rPr>
+    </w:lvl>
+    <w:lvl w:ilvl="4" w:tplc="040E0003" w:tentative="1">
+      <w:start w:val="1"/>
+      <w:numFmt w:val="bullet"/>
+      <w:lvlText w:val="o"/>
+      <w:lvlJc w:val="left"/>
+      <w:pPr>
+        <w:ind w:left="3600" w:hanging="360"/>
+      </w:pPr>
+      <w:rPr>
+        <w:rFonts w:ascii="Courier New" w:hAnsi="Courier New" w:cs="Courier New" w:hint="default"/>
+      </w:rPr>
+    </w:lvl>
+    <w:lvl w:ilvl="5" w:tplc="040E0005" w:tentative="1">
+      <w:start w:val="1"/>
+      <w:numFmt w:val="bullet"/>
+      <w:lvlText w:val=""/>
+      <w:lvlJc w:val="left"/>
+      <w:pPr>
+        <w:ind w:left="4320" w:hanging="360"/>
+      </w:pPr>
+      <w:rPr>
+        <w:rFonts w:ascii="Wingdings" w:hAnsi="Wingdings" w:hint="default"/>
+      </w:rPr>
+    </w:lvl>
+    <w:lvl w:ilvl="6" w:tplc="040E0001" w:tentative="1">
+      <w:start w:val="1"/>
+      <w:numFmt w:val="bullet"/>
+      <w:lvlText w:val=""/>
+      <w:lvlJc w:val="left"/>
+      <w:pPr>
+        <w:ind w:left="5040" w:hanging="360"/>
+      </w:pPr>
+      <w:rPr>
+        <w:rFonts w:ascii="Symbol" w:hAnsi="Symbol" w:hint="default"/>
+      </w:rPr>
+    </w:lvl>
+    <w:lvl w:ilvl="7" w:tplc="040E0003" w:tentative="1">
+      <w:start w:val="1"/>
+      <w:numFmt w:val="bullet"/>
+      <w:lvlText w:val="o"/>
+      <w:lvlJc w:val="left"/>
+      <w:pPr>
+        <w:ind w:left="5760" w:hanging="360"/>
+      </w:pPr>
+      <w:rPr>
+        <w:rFonts w:ascii="Courier New" w:hAnsi="Courier New" w:cs="Courier New" w:hint="default"/>
+      </w:rPr>
+    </w:lvl>
+    <w:lvl w:ilvl="8" w:tplc="040E0005" w:tentative="1">
+      <w:start w:val="1"/>
+      <w:numFmt w:val="bullet"/>
+      <w:lvlText w:val=""/>
+      <w:lvlJc w:val="left"/>
+      <w:pPr>
+        <w:ind w:left="6480" w:hanging="360"/>
+      </w:pPr>
+      <w:rPr>
+        <w:rFonts w:ascii="Wingdings" w:hAnsi="Wingdings" w:hint="default"/>
+      </w:rPr>
+    </w:lvl>
+  </w:abstractNum>
+  <w:abstractNum w:abstractNumId="11" w15:restartNumberingAfterBreak="0">
     <w:nsid w:val="674F1419"/>
     <w:multiLevelType w:val="hybridMultilevel"/>
     <w:tmpl w:val="72EE7156"/>
@@ -4792,7 +3869,7 @@
       </w:rPr>
     </w:lvl>
   </w:abstractNum>
-  <w:abstractNum w:abstractNumId="8" w15:restartNumberingAfterBreak="0">
+  <w:abstractNum w:abstractNumId="12" w15:restartNumberingAfterBreak="0">
     <w:nsid w:val="68D17AB4"/>
     <w:multiLevelType w:val="hybridMultilevel"/>
     <w:tmpl w:val="12A00C0E"/>
@@ -4904,7 +3981,7 @@
       </w:rPr>
     </w:lvl>
   </w:abstractNum>
-  <w:abstractNum w:abstractNumId="9" w15:restartNumberingAfterBreak="0">
+  <w:abstractNum w:abstractNumId="13" w15:restartNumberingAfterBreak="0">
     <w:nsid w:val="6CDE4B48"/>
     <w:multiLevelType w:val="hybridMultilevel"/>
     <w:tmpl w:val="D1E282D8"/>
@@ -5016,7 +4093,7 @@
       </w:rPr>
     </w:lvl>
   </w:abstractNum>
-  <w:abstractNum w:abstractNumId="10" w15:restartNumberingAfterBreak="0">
+  <w:abstractNum w:abstractNumId="14" w15:restartNumberingAfterBreak="0">
     <w:nsid w:val="7B2D4679"/>
     <w:multiLevelType w:val="hybridMultilevel"/>
     <w:tmpl w:val="C5B2E1D0"/>
@@ -5129,37 +4206,49 @@
     </w:lvl>
   </w:abstractNum>
   <w:num w:numId="1">
-    <w:abstractNumId w:val="5"/>
+    <w:abstractNumId w:val="8"/>
   </w:num>
   <w:num w:numId="2">
-    <w:abstractNumId w:val="8"/>
+    <w:abstractNumId w:val="12"/>
   </w:num>
   <w:num w:numId="3">
     <w:abstractNumId w:val="3"/>
   </w:num>
   <w:num w:numId="4">
-    <w:abstractNumId w:val="4"/>
+    <w:abstractNumId w:val="7"/>
   </w:num>
   <w:num w:numId="5">
     <w:abstractNumId w:val="2"/>
   </w:num>
   <w:num w:numId="6">
-    <w:abstractNumId w:val="7"/>
+    <w:abstractNumId w:val="11"/>
   </w:num>
   <w:num w:numId="7">
-    <w:abstractNumId w:val="9"/>
+    <w:abstractNumId w:val="13"/>
   </w:num>
   <w:num w:numId="8">
     <w:abstractNumId w:val="1"/>
   </w:num>
   <w:num w:numId="9">
-    <w:abstractNumId w:val="10"/>
+    <w:abstractNumId w:val="14"/>
   </w:num>
   <w:num w:numId="10">
-    <w:abstractNumId w:val="6"/>
+    <w:abstractNumId w:val="9"/>
   </w:num>
   <w:num w:numId="11">
     <w:abstractNumId w:val="0"/>
+  </w:num>
+  <w:num w:numId="12">
+    <w:abstractNumId w:val="6"/>
+  </w:num>
+  <w:num w:numId="13">
+    <w:abstractNumId w:val="5"/>
+  </w:num>
+  <w:num w:numId="14">
+    <w:abstractNumId w:val="4"/>
+  </w:num>
+  <w:num w:numId="15">
+    <w:abstractNumId w:val="10"/>
   </w:num>
 </w:numbering>
 </file>
@@ -6149,7 +5238,7 @@
 </file>
 
 <file path=customXml/itemProps1.xml><?xml version="1.0" encoding="utf-8"?>
-<ds:datastoreItem xmlns:ds="http://schemas.openxmlformats.org/officeDocument/2006/customXml" ds:itemID="{5EBDBA27-9A95-4796-ABFB-D9AC26512A2D}">
+<ds:datastoreItem xmlns:ds="http://schemas.openxmlformats.org/officeDocument/2006/customXml" ds:itemID="{EA69026A-BBF5-40B7-BA40-EF07F4189A21}">
   <ds:schemaRefs>
     <ds:schemaRef ds:uri="http://schemas.openxmlformats.org/officeDocument/2006/bibliography"/>
   </ds:schemaRefs>

</xml_diff>

<commit_message>
changed txt to xml
</commit_message>
<xml_diff>
--- a/WHP-ESTI-2-ZH.docx
+++ b/WHP-ESTI-2-ZH.docx
@@ -781,25 +781,7 @@
           <w:sz w:val="20"/>
           <w:szCs w:val="20"/>
         </w:rPr>
-        <w:t xml:space="preserve"> osztály</w:t>
-      </w:r>
-      <w:r>
-        <w:rPr>
-          <w:rFonts w:ascii="Times" w:hAnsi="Times"/>
-          <w:noProof/>
-          <w:sz w:val="20"/>
-          <w:szCs w:val="20"/>
-        </w:rPr>
-        <w:t>t a következő tulajdonságokkal</w:t>
-      </w:r>
-      <w:r>
-        <w:rPr>
-          <w:rFonts w:ascii="Times" w:hAnsi="Times"/>
-          <w:noProof/>
-          <w:sz w:val="20"/>
-          <w:szCs w:val="20"/>
-        </w:rPr>
-        <w:t xml:space="preserve">: </w:t>
+        <w:t xml:space="preserve"> osztályt a következő tulajdonságokkal: </w:t>
       </w:r>
       <w:r>
         <w:rPr>
@@ -1315,18 +1297,7 @@
           <w:sz w:val="20"/>
           <w:szCs w:val="20"/>
         </w:rPr>
-        <w:t>Készítsen egy új projektet amely tesztek írására legyen alkalmas. Hozzon létre egy Tests.cs állományt a projekten belül, és a következő metódusokat tesztelje</w:t>
-      </w:r>
-      <w:bookmarkStart w:id="0" w:name="_GoBack"/>
-      <w:bookmarkEnd w:id="0"/>
-      <w:r>
-        <w:rPr>
-          <w:rFonts w:ascii="Times" w:hAnsi="Times"/>
-          <w:noProof/>
-          <w:sz w:val="20"/>
-          <w:szCs w:val="20"/>
-        </w:rPr>
-        <w:t xml:space="preserve"> a leírtak alapján:</w:t>
+        <w:t>Készítsen egy új projektet amely tesztek írására legyen alkalmas. Hozzon létre egy Tests.cs állományt a projekten belül, és a következő metódusokat tesztelje a leírtak alapján:</w:t>
       </w:r>
     </w:p>
     <w:p>
@@ -1850,7 +1821,116 @@
           <w:sz w:val="20"/>
           <w:szCs w:val="20"/>
         </w:rPr>
-        <w:t xml:space="preserve"> A fájlok neveinek ezeket használja: names.txt, prices.txt, quantities.txt</w:t>
+        <w:t xml:space="preserve"> A fájlok neveinek ezeket használja: names.</w:t>
+      </w:r>
+      <w:r>
+        <w:rPr>
+          <w:rFonts w:ascii="Times" w:hAnsi="Times"/>
+          <w:noProof/>
+          <w:sz w:val="20"/>
+          <w:szCs w:val="20"/>
+        </w:rPr>
+        <w:t>xml</w:t>
+      </w:r>
+      <w:r>
+        <w:rPr>
+          <w:rFonts w:ascii="Times" w:hAnsi="Times"/>
+          <w:noProof/>
+          <w:sz w:val="20"/>
+          <w:szCs w:val="20"/>
+        </w:rPr>
+        <w:t>, prices.</w:t>
+      </w:r>
+      <w:r>
+        <w:rPr>
+          <w:rFonts w:ascii="Times" w:hAnsi="Times"/>
+          <w:noProof/>
+          <w:sz w:val="20"/>
+          <w:szCs w:val="20"/>
+        </w:rPr>
+        <w:t>xml</w:t>
+      </w:r>
+      <w:r>
+        <w:rPr>
+          <w:rFonts w:ascii="Times" w:hAnsi="Times"/>
+          <w:noProof/>
+          <w:sz w:val="20"/>
+          <w:szCs w:val="20"/>
+        </w:rPr>
+        <w:t>, quantities.</w:t>
+      </w:r>
+      <w:r>
+        <w:rPr>
+          <w:rFonts w:ascii="Times" w:hAnsi="Times"/>
+          <w:noProof/>
+          <w:sz w:val="20"/>
+          <w:szCs w:val="20"/>
+        </w:rPr>
+        <w:t>xml</w:t>
+      </w:r>
+    </w:p>
+    <w:p>
+      <w:pPr>
+        <w:spacing w:line="240" w:lineRule="auto"/>
+        <w:jc w:val="both"/>
+        <w:rPr>
+          <w:rFonts w:ascii="Times" w:hAnsi="Times"/>
+          <w:noProof/>
+          <w:sz w:val="20"/>
+          <w:szCs w:val="20"/>
+        </w:rPr>
+      </w:pPr>
+      <w:r>
+        <w:rPr>
+          <w:rFonts w:ascii="Times" w:hAnsi="Times"/>
+          <w:noProof/>
+          <w:sz w:val="20"/>
+          <w:szCs w:val="20"/>
+        </w:rPr>
+        <w:t xml:space="preserve">Miután a fájlok kiírásával végzett, continuation segítségével hozzon létre egy új task-ot, amelyben a </w:t>
+      </w:r>
+      <w:r>
+        <w:rPr>
+          <w:rFonts w:ascii="Times" w:hAnsi="Times"/>
+          <w:i/>
+          <w:iCs/>
+          <w:noProof/>
+          <w:sz w:val="20"/>
+          <w:szCs w:val="20"/>
+        </w:rPr>
+        <w:t>weatherdata.xml</w:t>
+      </w:r>
+      <w:r>
+        <w:rPr>
+          <w:rFonts w:ascii="Times" w:hAnsi="Times"/>
+          <w:noProof/>
+          <w:sz w:val="20"/>
+          <w:szCs w:val="20"/>
+        </w:rPr>
+        <w:t xml:space="preserve"> állomány tartalmát feldolgozva, ki kell számolni az átlagos hőmérsékletet és ezt kiírni a konzolra.</w:t>
+      </w:r>
+      <w:bookmarkStart w:id="0" w:name="_GoBack"/>
+      <w:bookmarkEnd w:id="0"/>
+    </w:p>
+    <w:p>
+      <w:pPr>
+        <w:spacing w:line="240" w:lineRule="auto"/>
+        <w:jc w:val="both"/>
+        <w:rPr>
+          <w:rFonts w:ascii="Times" w:hAnsi="Times"/>
+          <w:noProof/>
+          <w:sz w:val="20"/>
+          <w:szCs w:val="20"/>
+        </w:rPr>
+      </w:pPr>
+      <w:r>
+        <w:rPr>
+          <w:rFonts w:ascii="Times" w:hAnsi="Times"/>
+          <w:noProof/>
+          <w:sz w:val="20"/>
+          <w:szCs w:val="20"/>
+        </w:rPr>
+        <w:t>Biztosítsa, hogy a konzolra minden kiírásra kerüljön.</w:t>
       </w:r>
     </w:p>
     <w:p>
@@ -2145,7 +2225,25 @@
           <w:sz w:val="20"/>
           <w:szCs w:val="20"/>
         </w:rPr>
-        <w:t>Mik az ORM használatának előnyei?</w:t>
+        <w:t>Mik az ORM használatának előnyei</w:t>
+      </w:r>
+      <w:r>
+        <w:rPr>
+          <w:rFonts w:ascii="Times" w:hAnsi="Times"/>
+          <w:noProof/>
+          <w:sz w:val="20"/>
+          <w:szCs w:val="20"/>
+        </w:rPr>
+        <w:t xml:space="preserve"> / hátrányai</w:t>
+      </w:r>
+      <w:r>
+        <w:rPr>
+          <w:rFonts w:ascii="Times" w:hAnsi="Times"/>
+          <w:noProof/>
+          <w:sz w:val="20"/>
+          <w:szCs w:val="20"/>
+        </w:rPr>
+        <w:t>?</w:t>
       </w:r>
     </w:p>
     <w:p>
@@ -5238,7 +5336,7 @@
 </file>
 
 <file path=customXml/itemProps1.xml><?xml version="1.0" encoding="utf-8"?>
-<ds:datastoreItem xmlns:ds="http://schemas.openxmlformats.org/officeDocument/2006/customXml" ds:itemID="{EA69026A-BBF5-40B7-BA40-EF07F4189A21}">
+<ds:datastoreItem xmlns:ds="http://schemas.openxmlformats.org/officeDocument/2006/customXml" ds:itemID="{5009A70E-2178-4DB5-B209-D9DC655FA16B}">
   <ds:schemaRefs>
     <ds:schemaRef ds:uri="http://schemas.openxmlformats.org/officeDocument/2006/bibliography"/>
   </ds:schemaRefs>

</xml_diff>

<commit_message>
changed some things in docx
</commit_message>
<xml_diff>
--- a/WHP-ESTI-2-ZH.docx
+++ b/WHP-ESTI-2-ZH.docx
@@ -832,7 +832,25 @@
           <w:sz w:val="20"/>
           <w:szCs w:val="20"/>
         </w:rPr>
-        <w:t xml:space="preserve"> osztályt, amely string-et kapjon bemenetnek és adja tovább az ősnek.</w:t>
+        <w:t xml:space="preserve"> osztályt, amely string-et kapjon </w:t>
+      </w:r>
+      <w:r>
+        <w:rPr>
+          <w:rFonts w:ascii="Times" w:hAnsi="Times"/>
+          <w:noProof/>
+          <w:sz w:val="20"/>
+          <w:szCs w:val="20"/>
+        </w:rPr>
+        <w:t xml:space="preserve">konstruktor </w:t>
+      </w:r>
+      <w:r>
+        <w:rPr>
+          <w:rFonts w:ascii="Times" w:hAnsi="Times"/>
+          <w:noProof/>
+          <w:sz w:val="20"/>
+          <w:szCs w:val="20"/>
+        </w:rPr>
+        <w:t>bemenetnek és adja tovább az ősnek.</w:t>
       </w:r>
     </w:p>
     <w:p>
@@ -1045,7 +1063,52 @@
           <w:sz w:val="20"/>
           <w:szCs w:val="20"/>
         </w:rPr>
-        <w:t>: a bemeneti predicate delegált alapján leválogatunk elemeket a listából és azokat visszaadjuk</w:t>
+        <w:t xml:space="preserve">: a bemeneti </w:t>
+      </w:r>
+      <w:r>
+        <w:rPr>
+          <w:rFonts w:ascii="Times" w:hAnsi="Times"/>
+          <w:noProof/>
+          <w:sz w:val="20"/>
+          <w:szCs w:val="20"/>
+        </w:rPr>
+        <w:t>predicate</w:t>
+      </w:r>
+      <w:r>
+        <w:rPr>
+          <w:rFonts w:ascii="Times" w:hAnsi="Times"/>
+          <w:noProof/>
+          <w:sz w:val="20"/>
+          <w:szCs w:val="20"/>
+        </w:rPr>
+        <w:t xml:space="preserve"> delegált alapján </w:t>
+      </w:r>
+      <w:r>
+        <w:rPr>
+          <w:rFonts w:ascii="Times" w:hAnsi="Times"/>
+          <w:noProof/>
+          <w:sz w:val="20"/>
+          <w:szCs w:val="20"/>
+        </w:rPr>
+        <w:t xml:space="preserve">(amelynek generikus típusa: Food típus) </w:t>
+      </w:r>
+      <w:r>
+        <w:rPr>
+          <w:rFonts w:ascii="Times" w:hAnsi="Times"/>
+          <w:noProof/>
+          <w:sz w:val="20"/>
+          <w:szCs w:val="20"/>
+        </w:rPr>
+        <w:t>leválogatunk elemeket a listából és azokat visszaadjuk</w:t>
+      </w:r>
+      <w:r>
+        <w:rPr>
+          <w:rFonts w:ascii="Times" w:hAnsi="Times"/>
+          <w:noProof/>
+          <w:sz w:val="20"/>
+          <w:szCs w:val="20"/>
+        </w:rPr>
+        <w:t xml:space="preserve"> újabb listaként</w:t>
       </w:r>
     </w:p>
     <w:p>
@@ -1081,7 +1144,25 @@
           <w:sz w:val="20"/>
           <w:szCs w:val="20"/>
         </w:rPr>
-        <w:t>: bemenetnek egy int discountValue értéket kap, amely ha kisebb vagy egyenlő mint nulla, akkor dobjon saját készítéső kivételt; egyéb esetben számolja meg, hogy mennyi a kosár jelenlegi értéke (vegye figyelembe a terméket, annak árát és darabszámát) majd alkalmazza rá a paraméternek kapott kedvezményt és térjen vissza az eredménnyel 3 tizedesre kerekítve</w:t>
+        <w:t>: bemenetnek egy int discountValue értéket kap, amely ha kisebb vagy egyenlő mint nulla, akkor dobjon saját készítés</w:t>
+      </w:r>
+      <w:r>
+        <w:rPr>
+          <w:rFonts w:ascii="Times" w:hAnsi="Times"/>
+          <w:noProof/>
+          <w:sz w:val="20"/>
+          <w:szCs w:val="20"/>
+        </w:rPr>
+        <w:t>ű</w:t>
+      </w:r>
+      <w:r>
+        <w:rPr>
+          <w:rFonts w:ascii="Times" w:hAnsi="Times"/>
+          <w:noProof/>
+          <w:sz w:val="20"/>
+          <w:szCs w:val="20"/>
+        </w:rPr>
+        <w:t xml:space="preserve"> kivételt; egyéb esetben számolja meg, hogy mennyi a kosár jelenlegi értéke (vegye figyelembe a terméket, annak árát és darabszámát) majd alkalmazza rá a paraméternek kapott kedvezményt és térjen vissza az eredménnyel 3 tizedesre kerekítve</w:t>
       </w:r>
     </w:p>
     <w:p>
@@ -1785,7 +1866,18 @@
           <w:sz w:val="20"/>
           <w:szCs w:val="20"/>
         </w:rPr>
-        <w:t xml:space="preserve"> (2 msp, 5 msp és 10 msp)</w:t>
+        <w:t xml:space="preserve"> (2 msp, 5 msp és </w:t>
+      </w:r>
+      <w:bookmarkStart w:id="0" w:name="_GoBack"/>
+      <w:bookmarkEnd w:id="0"/>
+      <w:r>
+        <w:rPr>
+          <w:rFonts w:ascii="Times" w:hAnsi="Times"/>
+          <w:noProof/>
+          <w:sz w:val="20"/>
+          <w:szCs w:val="20"/>
+        </w:rPr>
+        <w:t>10 msp)</w:t>
       </w:r>
       <w:r>
         <w:rPr>
@@ -1909,8 +2001,6 @@
         </w:rPr>
         <w:t xml:space="preserve"> állomány tartalmát feldolgozva, ki kell számolni az átlagos hőmérsékletet és ezt kiírni a konzolra.</w:t>
       </w:r>
-      <w:bookmarkStart w:id="0" w:name="_GoBack"/>
-      <w:bookmarkEnd w:id="0"/>
     </w:p>
     <w:p>
       <w:pPr>
@@ -1930,7 +2020,45 @@
           <w:sz w:val="20"/>
           <w:szCs w:val="20"/>
         </w:rPr>
-        <w:t>Biztosítsa, hogy a konzolra minden kiírásra kerüljön.</w:t>
+        <w:t>Biztosítsa, hogy a konzolra minden kiírásra kerüljön</w:t>
+      </w:r>
+      <w:r>
+        <w:rPr>
+          <w:rFonts w:ascii="Times" w:hAnsi="Times"/>
+          <w:noProof/>
+          <w:sz w:val="20"/>
+          <w:szCs w:val="20"/>
+        </w:rPr>
+        <w:t xml:space="preserve"> még mielőtt a fő programszál leállna</w:t>
+      </w:r>
+      <w:r>
+        <w:rPr>
+          <w:rFonts w:ascii="Times" w:hAnsi="Times"/>
+          <w:noProof/>
+          <w:sz w:val="20"/>
+          <w:szCs w:val="20"/>
+        </w:rPr>
+        <w:t>.</w:t>
+      </w:r>
+      <w:r>
+        <w:rPr>
+          <w:rFonts w:ascii="Times" w:hAnsi="Times"/>
+          <w:noProof/>
+          <w:sz w:val="20"/>
+          <w:szCs w:val="20"/>
+        </w:rPr>
+        <w:t xml:space="preserve"> </w:t>
+      </w:r>
+      <w:r>
+        <w:rPr>
+          <w:rFonts w:ascii="Times" w:hAnsi="Times"/>
+          <w:i/>
+          <w:iCs/>
+          <w:noProof/>
+          <w:sz w:val="20"/>
+          <w:szCs w:val="20"/>
+        </w:rPr>
+        <w:t>(Console.ReadXY nem megfelelő!)</w:t>
       </w:r>
     </w:p>
     <w:p>
@@ -2425,6 +2553,7 @@
           <w:sz w:val="18"/>
           <w:szCs w:val="18"/>
         </w:rPr>
+        <w:lastRenderedPageBreak/>
         <w:br/>
       </w:r>
       <w:r>
@@ -5336,7 +5465,7 @@
 </file>
 
 <file path=customXml/itemProps1.xml><?xml version="1.0" encoding="utf-8"?>
-<ds:datastoreItem xmlns:ds="http://schemas.openxmlformats.org/officeDocument/2006/customXml" ds:itemID="{5009A70E-2178-4DB5-B209-D9DC655FA16B}">
+<ds:datastoreItem xmlns:ds="http://schemas.openxmlformats.org/officeDocument/2006/customXml" ds:itemID="{BB9BE806-508F-4879-AB43-7F53BC728ED9}">
   <ds:schemaRefs>
     <ds:schemaRef ds:uri="http://schemas.openxmlformats.org/officeDocument/2006/bibliography"/>
   </ds:schemaRefs>

</xml_diff>